<commit_message>
table timestep word ok
</commit_message>
<xml_diff>
--- a/src/e-docx/e-doc-.docx
+++ b/src/e-docx/e-doc-.docx
@@ -3894,7 +3894,7 @@
                 <w:tab w:val="left" w:pos="3544"/>
               </w:tabs>
               <w:rPr>
-                <w:rFonts w:ascii="TH SarabunPSK" w:hAnsi="TH SarabunPSK" w:cs="TH SarabunPSK" w:hint="cs"/>
+                <w:rFonts w:ascii="TH SarabunPSK" w:hAnsi="TH SarabunPSK" w:cs="TH SarabunPSK"/>
                 <w:b/>
                 <w:bCs/>
                 <w:sz w:val="32"/>
@@ -4093,7 +4093,7 @@
                 <w:tab w:val="left" w:pos="3544"/>
               </w:tabs>
               <w:rPr>
-                <w:rFonts w:ascii="TH SarabunPSK" w:hAnsi="TH SarabunPSK" w:cs="TH SarabunPSK" w:hint="cs"/>
+                <w:rFonts w:ascii="TH SarabunPSK" w:hAnsi="TH SarabunPSK" w:cs="TH SarabunPSK"/>
                 <w:b/>
                 <w:bCs/>
                 <w:sz w:val="32"/>
@@ -5097,7 +5097,7 @@
           <w:sz w:val="32"/>
           <w:szCs w:val="32"/>
         </w:rPr>
-        <w:t xml:space="preserve">2 พฤษภาคม 2567</w:t>
+        <w:t xml:space="preserve">26 เมษายน 2567</w:t>
       </w:r>
       <w:proofErr w:type="spellStart"/>
       <w:r>
@@ -5288,7 +5288,7 @@
           <w:sz w:val="32"/>
           <w:szCs w:val="32"/>
         </w:rPr>
-        <w:t xml:space="preserve"> – 4 พฤษภาคม 2567</w:t>
+        <w:t xml:space="preserve"> – 16 มกราคม 2568</w:t>
       </w:r>
       <w:proofErr w:type="spellStart"/>
       <w:r>
@@ -5358,7 +5358,7 @@
           <w:sz w:val="32"/>
           <w:szCs w:val="32"/>
         </w:rPr>
-        <w:t xml:space="preserve">3 มิถุนายน 2567</w:t>
+        <w:t xml:space="preserve">15 กุมภาพันธ์ 2568</w:t>
       </w:r>
       <w:proofErr w:type="spellStart"/>
       <w:r>
@@ -5506,7 +5506,29 @@
           <w:sz w:val="32"/>
           <w:szCs w:val="32"/>
         </w:rPr>
-        <w:t xml:space="preserve"> </w:t>
+        <w:t/>
+      </w:r>
+      <w:proofErr w:type="spellStart"/>
+      <w:r>
+        <w:rPr>
+          <w:rFonts w:ascii="TH SarabunPSK" w:eastAsia="AngsanaNew" w:hAnsi="TH SarabunPSK" w:cs="TH SarabunPSK"/>
+          <w:b/>
+          <w:bCs/>
+          <w:sz w:val="32"/>
+          <w:szCs w:val="32"/>
+        </w:rPr>
+        <w:t/>
+      </w:r>
+      <w:proofErr w:type="spellEnd"/>
+      <w:r>
+        <w:rPr>
+          <w:rFonts w:ascii="TH SarabunPSK" w:eastAsia="AngsanaNew" w:hAnsi="TH SarabunPSK" w:cs="TH SarabunPSK"/>
+          <w:b/>
+          <w:bCs/>
+          <w:sz w:val="32"/>
+          <w:szCs w:val="32"/>
+        </w:rPr>
+        <w:t/>
       </w:r>
     </w:p>
     <w:tbl>
@@ -5613,9 +5635,6 @@
           <w:tcPr>
             <w:tcW w:w="2013" w:type="dxa"/>
             <w:gridSpan w:val="6"/>
-            <w:tcBorders>
-              <w:right w:val="nil"/>
-            </w:tcBorders>
             <w:vAlign w:val="center"/>
           </w:tcPr>
           <w:p>
@@ -5638,17 +5657,39 @@
                 <w:szCs w:val="32"/>
                 <w:cs/>
               </w:rPr>
-              <w:t xml:space="preserve">พ.ศ. 256</w:t>
-            </w:r>
-            <w:r>
-              <w:rPr>
-                <w:rFonts w:ascii="TH SarabunPSK" w:hAnsi="TH SarabunPSK" w:cs="TH SarabunPSK"/>
-                <w:b/>
-                <w:bCs/>
-                <w:sz w:val="32"/>
-                <w:szCs w:val="32"/>
-              </w:rPr>
-              <w:t xml:space="preserve">2</w:t>
+              <w:t xml:space="preserve">พ.ศ. </w:t>
+            </w:r>
+            <w:r>
+              <w:rPr>
+                <w:rFonts w:ascii="TH SarabunPSK" w:hAnsi="TH SarabunPSK" w:cs="TH SarabunPSK"/>
+                <w:b/>
+                <w:bCs/>
+                <w:sz w:val="32"/>
+                <w:szCs w:val="32"/>
+              </w:rPr>
+              <w:t xml:space="preserve">undefined</w:t>
+            </w:r>
+            <w:proofErr w:type="spellStart"/>
+            <w:r>
+              <w:rPr>
+                <w:rFonts w:ascii="TH SarabunPSK" w:hAnsi="TH SarabunPSK" w:cs="TH SarabunPSK"/>
+                <w:b/>
+                <w:bCs/>
+                <w:sz w:val="32"/>
+                <w:szCs w:val="32"/>
+              </w:rPr>
+              <w:t/>
+            </w:r>
+            <w:proofErr w:type="spellEnd"/>
+            <w:r>
+              <w:rPr>
+                <w:rFonts w:ascii="TH SarabunPSK" w:hAnsi="TH SarabunPSK" w:cs="TH SarabunPSK"/>
+                <w:b/>
+                <w:bCs/>
+                <w:sz w:val="32"/>
+                <w:szCs w:val="32"/>
+              </w:rPr>
+              <w:t/>
             </w:r>
           </w:p>
         </w:tc>
@@ -5656,9 +5697,6 @@
           <w:tcPr>
             <w:tcW w:w="2088" w:type="dxa"/>
             <w:gridSpan w:val="6"/>
-            <w:tcBorders>
-              <w:left w:val="nil"/>
-            </w:tcBorders>
             <w:vAlign w:val="center"/>
           </w:tcPr>
           <w:p>
@@ -5682,17 +5720,39 @@
                 <w:szCs w:val="32"/>
                 <w:cs/>
               </w:rPr>
-              <w:t xml:space="preserve">พ.ศ. 256</w:t>
-            </w:r>
-            <w:r>
-              <w:rPr>
-                <w:rFonts w:ascii="TH SarabunPSK" w:hAnsi="TH SarabunPSK" w:cs="TH SarabunPSK"/>
-                <w:b/>
-                <w:bCs/>
-                <w:sz w:val="32"/>
-                <w:szCs w:val="32"/>
-              </w:rPr>
-              <w:t xml:space="preserve">3</w:t>
+              <w:t xml:space="preserve">พ.ศ. </w:t>
+            </w:r>
+            <w:r>
+              <w:rPr>
+                <w:rFonts w:ascii="TH SarabunPSK" w:hAnsi="TH SarabunPSK" w:cs="TH SarabunPSK"/>
+                <w:b/>
+                <w:bCs/>
+                <w:sz w:val="32"/>
+                <w:szCs w:val="32"/>
+              </w:rPr>
+              <w:t xml:space="preserve">undefined</w:t>
+            </w:r>
+            <w:proofErr w:type="spellStart"/>
+            <w:r>
+              <w:rPr>
+                <w:rFonts w:ascii="TH SarabunPSK" w:hAnsi="TH SarabunPSK" w:cs="TH SarabunPSK"/>
+                <w:b/>
+                <w:bCs/>
+                <w:sz w:val="32"/>
+                <w:szCs w:val="32"/>
+              </w:rPr>
+              <w:t/>
+            </w:r>
+            <w:proofErr w:type="spellEnd"/>
+            <w:r>
+              <w:rPr>
+                <w:rFonts w:ascii="TH SarabunPSK" w:hAnsi="TH SarabunPSK" w:cs="TH SarabunPSK"/>
+                <w:b/>
+                <w:bCs/>
+                <w:sz w:val="32"/>
+                <w:szCs w:val="32"/>
+              </w:rPr>
+              <w:t/>
             </w:r>
           </w:p>
         </w:tc>
@@ -6245,38 +6305,6 @@
           <w:szCs w:val="32"/>
         </w:rPr>
       </w:pPr>
-      <w:r>
-        <w:rPr>
-          <w:rFonts w:ascii="TH SarabunPSK" w:eastAsia="AngsanaNew" w:hAnsi="TH SarabunPSK" w:cs="TH SarabunPSK"/>
-          <w:b/>
-          <w:bCs/>
-          <w:sz w:val="32"/>
-          <w:szCs w:val="32"/>
-        </w:rPr>
-        <w:t/>
-      </w:r>
-      <w:proofErr w:type="spellStart"/>
-      <w:r>
-        <w:rPr>
-          <w:rFonts w:ascii="TH SarabunPSK" w:eastAsia="AngsanaNew" w:hAnsi="TH SarabunPSK" w:cs="TH SarabunPSK"/>
-          <w:b/>
-          <w:bCs/>
-          <w:sz w:val="32"/>
-          <w:szCs w:val="32"/>
-        </w:rPr>
-        <w:t/>
-      </w:r>
-      <w:proofErr w:type="spellEnd"/>
-      <w:r>
-        <w:rPr>
-          <w:rFonts w:ascii="TH SarabunPSK" w:eastAsia="AngsanaNew" w:hAnsi="TH SarabunPSK" w:cs="TH SarabunPSK"/>
-          <w:b/>
-          <w:bCs/>
-          <w:sz w:val="32"/>
-          <w:szCs w:val="32"/>
-        </w:rPr>
-        <w:t/>
-      </w:r>
     </w:p>
     <w:p>
       <w:pPr>
@@ -6292,16 +6320,6 @@
           <w:szCs w:val="32"/>
         </w:rPr>
       </w:pPr>
-      <w:r>
-        <w:rPr>
-          <w:rFonts w:ascii="TH SarabunPSK" w:eastAsia="AngsanaNew" w:hAnsi="TH SarabunPSK" w:cs="TH SarabunPSK"/>
-          <w:b/>
-          <w:bCs/>
-          <w:sz w:val="32"/>
-          <w:szCs w:val="32"/>
-        </w:rPr>
-        <w:t xml:space="preserve">undefined</w:t>
-      </w:r>
     </w:p>
     <w:p>
       <w:pPr>
@@ -6317,16 +6335,6 @@
           <w:szCs w:val="32"/>
         </w:rPr>
       </w:pPr>
-      <w:r>
-        <w:rPr>
-          <w:rFonts w:ascii="TH SarabunPSK" w:eastAsia="AngsanaNew" w:hAnsi="TH SarabunPSK" w:cs="TH SarabunPSK"/>
-          <w:b/>
-          <w:bCs/>
-          <w:sz w:val="32"/>
-          <w:szCs w:val="32"/>
-        </w:rPr>
-        <w:t xml:space="preserve">3 พ.ค. 67</w:t>
-      </w:r>
     </w:p>
     <w:p>
       <w:pPr>
@@ -6350,8 +6358,24 @@
           <w:sz w:val="32"/>
           <w:szCs w:val="32"/>
         </w:rPr>
-        <w:t xml:space="preserve">4 พ.ค. 67</w:t>
-      </w:r>
+        <w:t>https://docxtemplater.com/docs/faq/#writing-if-else</w:t>
+      </w:r>
+    </w:p>
+    <w:p>
+      <w:pPr>
+        <w:autoSpaceDE w:val="0"/>
+        <w:autoSpaceDN w:val="0"/>
+        <w:adjustRightInd w:val="0"/>
+        <w:jc w:val="both"/>
+        <w:rPr>
+          <w:rFonts w:ascii="TH SarabunPSK" w:eastAsia="AngsanaNew" w:hAnsi="TH SarabunPSK" w:cs="TH SarabunPSK"/>
+          <w:b/>
+          <w:bCs/>
+          <w:sz w:val="32"/>
+          <w:szCs w:val="32"/>
+          <w:cs/>
+        </w:rPr>
+      </w:pPr>
     </w:p>
     <w:p>
       <w:pPr>
@@ -7224,7 +7248,7 @@
             <w:pPr>
               <w:ind w:left="113" w:right="113"/>
               <w:rPr>
-                <w:rFonts w:ascii="TH SarabunPSK" w:eastAsia="Times New Roman" w:hAnsi="TH SarabunPSK" w:cs="TH SarabunPSK" w:hint="cs"/>
+                <w:rFonts w:ascii="TH SarabunPSK" w:eastAsia="Times New Roman" w:hAnsi="TH SarabunPSK" w:cs="TH SarabunPSK"/>
                 <w:b/>
                 <w:bCs/>
                 <w:sz w:val="24"/>
@@ -7244,7 +7268,7 @@
             <w:pPr>
               <w:ind w:left="113" w:right="113"/>
               <w:rPr>
-                <w:rFonts w:ascii="TH SarabunPSK" w:eastAsia="Times New Roman" w:hAnsi="TH SarabunPSK" w:cs="TH SarabunPSK" w:hint="cs"/>
+                <w:rFonts w:ascii="TH SarabunPSK" w:eastAsia="Times New Roman" w:hAnsi="TH SarabunPSK" w:cs="TH SarabunPSK"/>
                 <w:b/>
                 <w:bCs/>
                 <w:sz w:val="24"/>
@@ -7264,7 +7288,7 @@
             <w:pPr>
               <w:ind w:left="113" w:right="113"/>
               <w:rPr>
-                <w:rFonts w:ascii="TH SarabunPSK" w:eastAsia="Times New Roman" w:hAnsi="TH SarabunPSK" w:cs="TH SarabunPSK" w:hint="cs"/>
+                <w:rFonts w:ascii="TH SarabunPSK" w:eastAsia="Times New Roman" w:hAnsi="TH SarabunPSK" w:cs="TH SarabunPSK"/>
                 <w:b/>
                 <w:bCs/>
                 <w:sz w:val="24"/>
@@ -7284,7 +7308,7 @@
             <w:pPr>
               <w:ind w:left="113" w:right="113"/>
               <w:rPr>
-                <w:rFonts w:ascii="TH SarabunPSK" w:eastAsia="Times New Roman" w:hAnsi="TH SarabunPSK" w:cs="TH SarabunPSK" w:hint="cs"/>
+                <w:rFonts w:ascii="TH SarabunPSK" w:eastAsia="Times New Roman" w:hAnsi="TH SarabunPSK" w:cs="TH SarabunPSK"/>
                 <w:b/>
                 <w:bCs/>
                 <w:sz w:val="24"/>
@@ -7304,7 +7328,7 @@
             <w:pPr>
               <w:ind w:left="113" w:right="113"/>
               <w:rPr>
-                <w:rFonts w:ascii="TH SarabunPSK" w:eastAsia="Times New Roman" w:hAnsi="TH SarabunPSK" w:cs="TH SarabunPSK" w:hint="cs"/>
+                <w:rFonts w:ascii="TH SarabunPSK" w:eastAsia="Times New Roman" w:hAnsi="TH SarabunPSK" w:cs="TH SarabunPSK"/>
                 <w:b/>
                 <w:bCs/>
                 <w:sz w:val="24"/>
@@ -7324,7 +7348,7 @@
             <w:pPr>
               <w:ind w:left="113" w:right="113"/>
               <w:rPr>
-                <w:rFonts w:ascii="TH SarabunPSK" w:eastAsia="Times New Roman" w:hAnsi="TH SarabunPSK" w:cs="TH SarabunPSK" w:hint="cs"/>
+                <w:rFonts w:ascii="TH SarabunPSK" w:eastAsia="Times New Roman" w:hAnsi="TH SarabunPSK" w:cs="TH SarabunPSK"/>
                 <w:b/>
                 <w:bCs/>
                 <w:sz w:val="24"/>
@@ -7344,7 +7368,7 @@
             <w:pPr>
               <w:ind w:left="113" w:right="113"/>
               <w:rPr>
-                <w:rFonts w:ascii="TH SarabunPSK" w:eastAsia="Times New Roman" w:hAnsi="TH SarabunPSK" w:cs="TH SarabunPSK" w:hint="cs"/>
+                <w:rFonts w:ascii="TH SarabunPSK" w:eastAsia="Times New Roman" w:hAnsi="TH SarabunPSK" w:cs="TH SarabunPSK"/>
                 <w:b/>
                 <w:bCs/>
                 <w:sz w:val="24"/>
@@ -7364,7 +7388,7 @@
             <w:pPr>
               <w:ind w:left="113" w:right="113"/>
               <w:rPr>
-                <w:rFonts w:ascii="TH SarabunPSK" w:eastAsia="Times New Roman" w:hAnsi="TH SarabunPSK" w:cs="TH SarabunPSK" w:hint="cs"/>
+                <w:rFonts w:ascii="TH SarabunPSK" w:eastAsia="Times New Roman" w:hAnsi="TH SarabunPSK" w:cs="TH SarabunPSK"/>
                 <w:b/>
                 <w:bCs/>
                 <w:sz w:val="24"/>
@@ -7384,7 +7408,7 @@
             <w:pPr>
               <w:ind w:left="113" w:right="113"/>
               <w:rPr>
-                <w:rFonts w:ascii="TH SarabunPSK" w:eastAsia="Times New Roman" w:hAnsi="TH SarabunPSK" w:cs="TH SarabunPSK" w:hint="cs"/>
+                <w:rFonts w:ascii="TH SarabunPSK" w:eastAsia="Times New Roman" w:hAnsi="TH SarabunPSK" w:cs="TH SarabunPSK"/>
                 <w:b/>
                 <w:bCs/>
                 <w:sz w:val="24"/>
@@ -7404,7 +7428,7 @@
             <w:pPr>
               <w:ind w:left="113" w:right="113"/>
               <w:rPr>
-                <w:rFonts w:ascii="TH SarabunPSK" w:eastAsia="Times New Roman" w:hAnsi="TH SarabunPSK" w:cs="TH SarabunPSK" w:hint="cs"/>
+                <w:rFonts w:ascii="TH SarabunPSK" w:eastAsia="Times New Roman" w:hAnsi="TH SarabunPSK" w:cs="TH SarabunPSK"/>
                 <w:b/>
                 <w:bCs/>
                 <w:sz w:val="22"/>
@@ -7424,7 +7448,7 @@
             <w:pPr>
               <w:ind w:left="113" w:right="113"/>
               <w:rPr>
-                <w:rFonts w:ascii="TH SarabunPSK" w:eastAsia="Times New Roman" w:hAnsi="TH SarabunPSK" w:cs="TH SarabunPSK" w:hint="cs"/>
+                <w:rFonts w:ascii="TH SarabunPSK" w:eastAsia="Times New Roman" w:hAnsi="TH SarabunPSK" w:cs="TH SarabunPSK"/>
                 <w:b/>
                 <w:bCs/>
                 <w:sz w:val="24"/>
@@ -7444,7 +7468,7 @@
             <w:pPr>
               <w:ind w:left="113" w:right="113"/>
               <w:rPr>
-                <w:rFonts w:ascii="TH SarabunPSK" w:eastAsia="Times New Roman" w:hAnsi="TH SarabunPSK" w:cs="TH SarabunPSK" w:hint="cs"/>
+                <w:rFonts w:ascii="TH SarabunPSK" w:eastAsia="Times New Roman" w:hAnsi="TH SarabunPSK" w:cs="TH SarabunPSK"/>
                 <w:b/>
                 <w:bCs/>
                 <w:sz w:val="24"/>
@@ -8885,7 +8909,6 @@
                 <w:szCs w:val="32"/>
                 <w:cs/>
               </w:rPr>
-              <w:lastRenderedPageBreak/>
               <w:t>6</w:t>
             </w:r>
           </w:p>
@@ -14129,7 +14152,7 @@
   <w:style w:type="paragraph" w:default="1" w:styleId="Normal">
     <w:name w:val="Normal"/>
     <w:qFormat/>
-    <w:rsid w:val="00941062"/>
+    <w:rsid w:val="00397B97"/>
     <w:pPr>
       <w:jc w:val="left"/>
     </w:pPr>

</xml_diff>

<commit_message>
new update / kim
</commit_message>
<xml_diff>
--- a/src/e-docx/e-doc-.docx
+++ b/src/e-docx/e-doc-.docx
@@ -19,12 +19,13 @@
       <w:pPr>
         <w:jc w:val="center"/>
         <w:rPr>
-          <w:rFonts w:ascii="TH SarabunPSK" w:hAnsi="TH SarabunPSK" w:cs="TH SarabunPSK"/>
+          <w:rFonts w:ascii="TH SarabunPSK" w:hAnsi="TH SarabunPSK" w:cs="TH SarabunPSK" w:hint="cs"/>
           <w:b/>
           <w:bCs/>
           <w:color w:val="000000"/>
           <w:sz w:val="40"/>
           <w:szCs w:val="40"/>
+          <w:cs/>
         </w:rPr>
       </w:pPr>
       <w:r>
@@ -167,7 +168,7 @@
       </w:r>
       <w:r>
         <w:rPr>
-          <w:rFonts w:ascii="TH SarabunPSK" w:hAnsi="TH SarabunPSK" w:cs="TH SarabunPSK"/>
+          <w:rFonts w:ascii="TH SarabunPSK" w:hAnsi="TH SarabunPSK" w:cs="TH SarabunPSK" w:hint="cs"/>
           <w:b/>
           <w:bCs/>
           <w:noProof/>
@@ -176,44 +177,46 @@
           <w:szCs w:val="40"/>
           <w:cs/>
         </w:rPr>
-        <w:t>โครงการ</w:t>
-      </w:r>
-      <w:r>
-        <w:rPr>
-          <w:rFonts w:ascii="TH SarabunPSK" w:hAnsi="TH SarabunPSK" w:cs="TH SarabunPSK"/>
-          <w:color w:val="000000"/>
-          <w:sz w:val="32"/>
-          <w:szCs w:val="32"/>
-        </w:rPr>
-        <w:t/>
-      </w:r>
-      <w:r>
-        <w:rPr>
-          <w:rFonts w:ascii="TH SarabunPSK" w:hAnsi="TH SarabunPSK" w:cs="TH SarabunPSK"/>
-          <w:b/>
-          <w:bCs/>
+        <w:t>แบบเสนอ</w:t>
+      </w:r>
+      <w:r>
+        <w:rPr>
+          <w:rFonts w:ascii="TH SarabunPSK" w:hAnsi="TH SarabunPSK" w:cs="TH SarabunPSK" w:hint="cs"/>
+          <w:b/>
+          <w:bCs/>
+          <w:noProof/>
+          <w:color w:val="000000"/>
           <w:sz w:val="40"/>
           <w:szCs w:val="40"/>
-        </w:rPr>
-        <w:t/>
-      </w:r>
-      <w:r>
-        <w:rPr>
-          <w:rFonts w:ascii="TH SarabunPSK" w:hAnsi="TH SarabunPSK" w:cs="TH SarabunPSK"/>
-          <w:b/>
-          <w:bCs/>
+          <w:cs/>
+        </w:rPr>
+        <w:t>อนุมัติ</w:t>
+      </w:r>
+      <w:r>
+        <w:rPr>
+          <w:rFonts w:ascii="TH SarabunPSK" w:hAnsi="TH SarabunPSK" w:cs="TH SarabunPSK" w:hint="cs"/>
+          <w:b/>
+          <w:bCs/>
+          <w:noProof/>
+          <w:color w:val="000000"/>
           <w:sz w:val="40"/>
           <w:szCs w:val="40"/>
-        </w:rPr>
-        <w:t/>
-      </w:r>
-      <w:r>
-        <w:rPr>
-          <w:rFonts w:ascii="TH SarabunPSK" w:hAnsi="TH SarabunPSK" w:cs="TH SarabunPSK"/>
-          <w:sz w:val="32"/>
-          <w:szCs w:val="32"/>
-        </w:rPr>
-        <w:t/>
+          <w:cs/>
+        </w:rPr>
+        <w:t>โครงการ</w:t>
+      </w:r>
+      <w:r>
+        <w:rPr>
+          <w:rFonts w:ascii="TH SarabunPSK" w:hAnsi="TH SarabunPSK" w:cs="TH SarabunPSK" w:hint="cs"/>
+          <w:b/>
+          <w:bCs/>
+          <w:noProof/>
+          <w:color w:val="000000"/>
+          <w:sz w:val="40"/>
+          <w:szCs w:val="40"/>
+          <w:cs/>
+        </w:rPr>
+        <w:t>นักศึกษาส่วนกลาง</w:t>
       </w:r>
     </w:p>
     <w:p>
@@ -549,23 +552,13 @@
         </w:rPr>
         <w:tab/>
       </w:r>
-      <w:proofErr w:type="spellStart"/>
       <w:r>
         <w:rPr>
           <w:rFonts w:ascii="TH Sarabun New" w:eastAsia="Sarabun" w:hAnsi="TH Sarabun New" w:cs="TH Sarabun New"/>
           <w:sz w:val="32"/>
           <w:szCs w:val="32"/>
         </w:rPr>
-        <w:t>หมายเลขโทรศัพท์</w:t>
-      </w:r>
-      <w:proofErr w:type="spellEnd"/>
-      <w:r>
-        <w:rPr>
-          <w:rFonts w:ascii="TH Sarabun New" w:eastAsia="Sarabun" w:hAnsi="TH Sarabun New" w:cs="TH Sarabun New"/>
-          <w:sz w:val="32"/>
-          <w:szCs w:val="32"/>
-        </w:rPr>
-        <w:t xml:space="preserve"> </w:t>
+        <w:t xml:space="preserve">หมายเลขโทรศัพท์ </w:t>
       </w:r>
       <w:r>
         <w:rPr>
@@ -654,16 +647,6 @@
         </w:rPr>
         <w:t/>
       </w:r>
-      <w:proofErr w:type="gramStart"/>
-      <w:r>
-        <w:rPr>
-          <w:rFonts w:ascii="TH SarabunPSK" w:hAnsi="TH SarabunPSK" w:cs="TH SarabunPSK"/>
-          <w:color w:val="000000"/>
-          <w:sz w:val="32"/>
-          <w:szCs w:val="32"/>
-        </w:rPr>
-        <w:t/>
-      </w:r>
       <w:r>
         <w:rPr>
           <w:rFonts w:ascii="TH Sarabun New" w:eastAsia="Sarabun" w:hAnsi="TH Sarabun New" w:cs="TH Sarabun New"/>
@@ -737,24 +720,6 @@
         </w:rPr>
         <w:t/>
       </w:r>
-      <w:proofErr w:type="gramStart"/>
-      <w:r>
-        <w:rPr>
-          <w:rFonts w:ascii="TH Sarabun New" w:eastAsia="Sarabun" w:hAnsi="TH Sarabun New" w:cs="TH Sarabun New"/>
-          <w:sz w:val="32"/>
-          <w:szCs w:val="32"/>
-        </w:rPr>
-        <w:t/>
-      </w:r>
-      <w:r>
-        <w:rPr>
-          <w:rFonts w:ascii="TH SarabunPSK" w:hAnsi="TH SarabunPSK" w:cs="TH SarabunPSK"/>
-          <w:sz w:val="32"/>
-          <w:szCs w:val="32"/>
-        </w:rPr>
-        <w:t/>
-      </w:r>
-      <w:proofErr w:type="gramEnd"/>
       <w:r>
         <w:rPr>
           <w:rFonts w:ascii="TH SarabunPSK" w:hAnsi="TH SarabunPSK" w:cs="TH SarabunPSK"/>
@@ -1036,25 +1001,6 @@
         </w:rPr>
         <w:t/>
       </w:r>
-      <w:proofErr w:type="gramStart"/>
-      <w:r>
-        <w:rPr>
-          <w:rFonts w:ascii="TH SarabunPSK" w:hAnsi="TH SarabunPSK" w:cs="TH SarabunPSK"/>
-          <w:sz w:val="32"/>
-          <w:szCs w:val="32"/>
-        </w:rPr>
-        <w:t/>
-      </w:r>
-      <w:r>
-        <w:rPr>
-          <w:rFonts w:ascii="TH SarabunPSK" w:hAnsi="TH SarabunPSK" w:cs="TH SarabunPSK"/>
-          <w:color w:val="000000"/>
-          <w:sz w:val="32"/>
-          <w:szCs w:val="32"/>
-        </w:rPr>
-        <w:t/>
-      </w:r>
-      <w:proofErr w:type="gramEnd"/>
       <w:r>
         <w:rPr>
           <w:rFonts w:ascii="TH SarabunPSK" w:hAnsi="TH SarabunPSK" w:cs="TH SarabunPSK"/>
@@ -1246,25 +1192,6 @@
         </w:rPr>
         <w:t/>
       </w:r>
-      <w:proofErr w:type="gramStart"/>
-      <w:r>
-        <w:rPr>
-          <w:rFonts w:ascii="TH SarabunPSK" w:hAnsi="TH SarabunPSK" w:cs="TH SarabunPSK"/>
-          <w:sz w:val="32"/>
-          <w:szCs w:val="32"/>
-        </w:rPr>
-        <w:t/>
-      </w:r>
-      <w:r>
-        <w:rPr>
-          <w:rFonts w:ascii="TH SarabunPSK" w:hAnsi="TH SarabunPSK" w:cs="TH SarabunPSK"/>
-          <w:color w:val="000000"/>
-          <w:sz w:val="32"/>
-          <w:szCs w:val="32"/>
-        </w:rPr>
-        <w:t/>
-      </w:r>
-      <w:proofErr w:type="gramEnd"/>
       <w:r>
         <w:rPr>
           <w:rFonts w:ascii="TH SarabunPSK" w:hAnsi="TH SarabunPSK" w:cs="TH SarabunPSK"/>
@@ -1478,16 +1405,6 @@
         </w:rPr>
         <w:t/>
       </w:r>
-      <w:proofErr w:type="gramStart"/>
-      <w:r>
-        <w:rPr>
-          <w:rFonts w:ascii="TH SarabunPSK" w:hAnsi="TH SarabunPSK" w:cs="TH SarabunPSK"/>
-          <w:color w:val="000000"/>
-          <w:sz w:val="32"/>
-          <w:szCs w:val="32"/>
-        </w:rPr>
-        <w:t/>
-      </w:r>
       <w:r>
         <w:rPr>
           <w:rFonts w:ascii="TH SarabunPSK" w:hAnsi="TH SarabunPSK" w:cs="TH SarabunPSK"/>
@@ -1684,16 +1601,6 @@
         </w:rPr>
         <w:t/>
       </w:r>
-      <w:proofErr w:type="gramStart"/>
-      <w:r>
-        <w:rPr>
-          <w:rFonts w:ascii="TH SarabunPSK" w:hAnsi="TH SarabunPSK" w:cs="TH SarabunPSK"/>
-          <w:color w:val="000000"/>
-          <w:sz w:val="32"/>
-          <w:szCs w:val="32"/>
-        </w:rPr>
-        <w:t/>
-      </w:r>
       <w:r>
         <w:rPr>
           <w:rFonts w:ascii="TH SarabunPSK" w:hAnsi="TH SarabunPSK" w:cs="TH SarabunPSK"/>
@@ -2521,16 +2428,6 @@
         </w:rPr>
         <w:t/>
       </w:r>
-      <w:proofErr w:type="gramStart"/>
-      <w:r>
-        <w:rPr>
-          <w:rFonts w:ascii="TH SarabunPSK" w:hAnsi="TH SarabunPSK" w:cs="TH SarabunPSK"/>
-          <w:color w:val="000000"/>
-          <w:sz w:val="32"/>
-          <w:szCs w:val="32"/>
-        </w:rPr>
-        <w:t/>
-      </w:r>
       <w:r>
         <w:rPr>
           <w:rFonts w:ascii="TH SarabunPSK" w:hAnsi="TH SarabunPSK" w:cs="TH SarabunPSK"/>
@@ -2687,25 +2584,6 @@
         </w:rPr>
         <w:t/>
       </w:r>
-      <w:proofErr w:type="gramStart"/>
-      <w:r>
-        <w:rPr>
-          <w:rFonts w:ascii="TH SarabunPSK" w:hAnsi="TH SarabunPSK" w:cs="TH SarabunPSK"/>
-          <w:color w:val="000000"/>
-          <w:sz w:val="32"/>
-          <w:szCs w:val="32"/>
-        </w:rPr>
-        <w:t/>
-      </w:r>
-      <w:r>
-        <w:rPr>
-          <w:rFonts w:ascii="TH SarabunPSK" w:hAnsi="TH SarabunPSK" w:cs="TH SarabunPSK"/>
-          <w:sz w:val="32"/>
-          <w:szCs w:val="32"/>
-        </w:rPr>
-        <w:t/>
-      </w:r>
-      <w:proofErr w:type="gramEnd"/>
       <w:r>
         <w:rPr>
           <w:rFonts w:ascii="TH SarabunPSK" w:hAnsi="TH SarabunPSK" w:cs="TH SarabunPSK"/>
@@ -2732,15 +2610,6 @@
         </w:rPr>
         <w:t xml:space="preserve">          </w:t>
       </w:r>
-      <w:proofErr w:type="gramEnd"/>
-      <w:r>
-        <w:rPr>
-          <w:rFonts w:ascii="TH SarabunPSK" w:hAnsi="TH SarabunPSK" w:cs="TH SarabunPSK"/>
-          <w:sz w:val="32"/>
-          <w:szCs w:val="32"/>
-        </w:rPr>
-        <w:t/>
-      </w:r>
     </w:p>
     <w:p>
       <w:pPr>
@@ -2769,15 +2638,6 @@
         </w:rPr>
         <w:t/>
       </w:r>
-      <w:proofErr w:type="gramEnd"/>
-      <w:r>
-        <w:rPr>
-          <w:rFonts w:ascii="TH SarabunPSK" w:hAnsi="TH SarabunPSK" w:cs="TH SarabunPSK"/>
-          <w:sz w:val="32"/>
-          <w:szCs w:val="32"/>
-        </w:rPr>
-        <w:t/>
-      </w:r>
     </w:p>
     <w:p>
       <w:pPr>
@@ -2796,15 +2656,6 @@
         </w:rPr>
         <w:t xml:space="preserve">          </w:t>
       </w:r>
-      <w:proofErr w:type="gramEnd"/>
-      <w:r>
-        <w:rPr>
-          <w:rFonts w:ascii="TH SarabunPSK" w:hAnsi="TH SarabunPSK" w:cs="TH SarabunPSK"/>
-          <w:sz w:val="32"/>
-          <w:szCs w:val="32"/>
-        </w:rPr>
-        <w:t/>
-      </w:r>
     </w:p>
     <w:p>
       <w:pPr>
@@ -2823,15 +2674,6 @@
         </w:rPr>
         <w:t xml:space="preserve">          </w:t>
       </w:r>
-      <w:proofErr w:type="gramEnd"/>
-      <w:r>
-        <w:rPr>
-          <w:rFonts w:ascii="TH SarabunPSK" w:hAnsi="TH SarabunPSK" w:cs="TH SarabunPSK"/>
-          <w:sz w:val="32"/>
-          <w:szCs w:val="32"/>
-        </w:rPr>
-        <w:t/>
-      </w:r>
       <w:r>
         <w:rPr>
           <w:rFonts w:ascii="TH SarabunPSK" w:hAnsi="TH SarabunPSK" w:cs="TH SarabunPSK"/>
@@ -2951,26 +2793,6 @@
         </w:rPr>
         <w:t/>
       </w:r>
-      <w:proofErr w:type="gramStart"/>
-      <w:r>
-        <w:rPr>
-          <w:rFonts w:ascii="TH SarabunPSK" w:hAnsi="TH SarabunPSK" w:cs="TH SarabunPSK"/>
-          <w:color w:val="000000"/>
-          <w:sz w:val="32"/>
-          <w:szCs w:val="32"/>
-        </w:rPr>
-        <w:t/>
-      </w:r>
-      <w:r>
-        <w:rPr>
-          <w:rFonts w:ascii="TH SarabunPSK" w:hAnsi="TH SarabunPSK" w:cs="TH SarabunPSK"/>
-          <w:color w:val="000000"/>
-          <w:sz w:val="32"/>
-          <w:szCs w:val="32"/>
-        </w:rPr>
-        <w:t/>
-      </w:r>
-      <w:proofErr w:type="gramEnd"/>
       <w:r>
         <w:rPr>
           <w:rFonts w:ascii="TH SarabunPSK" w:hAnsi="TH SarabunPSK" w:cs="TH SarabunPSK"/>
@@ -3029,16 +2851,6 @@
         </w:rPr>
         <w:t/>
       </w:r>
-      <w:proofErr w:type="gramEnd"/>
-      <w:r>
-        <w:rPr>
-          <w:rFonts w:ascii="TH SarabunPSK" w:hAnsi="TH SarabunPSK" w:cs="TH SarabunPSK"/>
-          <w:color w:val="000000"/>
-          <w:sz w:val="32"/>
-          <w:szCs w:val="32"/>
-        </w:rPr>
-        <w:t/>
-      </w:r>
       <w:r>
         <w:rPr>
           <w:rFonts w:ascii="TH SarabunPSK" w:hAnsi="TH SarabunPSK" w:cs="TH SarabunPSK"/>
@@ -3088,16 +2900,6 @@
         </w:rPr>
         <w:t/>
       </w:r>
-      <w:proofErr w:type="gramEnd"/>
-      <w:r>
-        <w:rPr>
-          <w:rFonts w:ascii="TH SarabunPSK" w:hAnsi="TH SarabunPSK" w:cs="TH SarabunPSK"/>
-          <w:color w:val="000000"/>
-          <w:sz w:val="32"/>
-          <w:szCs w:val="32"/>
-        </w:rPr>
-        <w:t/>
-      </w:r>
       <w:r>
         <w:rPr>
           <w:rFonts w:ascii="TH SarabunPSK" w:hAnsi="TH SarabunPSK" w:cs="TH SarabunPSK"/>
@@ -3147,16 +2949,6 @@
         </w:rPr>
         <w:t/>
       </w:r>
-      <w:proofErr w:type="gramEnd"/>
-      <w:r>
-        <w:rPr>
-          <w:rFonts w:ascii="TH SarabunPSK" w:hAnsi="TH SarabunPSK" w:cs="TH SarabunPSK"/>
-          <w:color w:val="000000"/>
-          <w:sz w:val="32"/>
-          <w:szCs w:val="32"/>
-        </w:rPr>
-        <w:t/>
-      </w:r>
       <w:r>
         <w:rPr>
           <w:rFonts w:ascii="TH SarabunPSK" w:hAnsi="TH SarabunPSK" w:cs="TH SarabunPSK"/>
@@ -3206,16 +2998,6 @@
         </w:rPr>
         <w:t/>
       </w:r>
-      <w:proofErr w:type="gramEnd"/>
-      <w:r>
-        <w:rPr>
-          <w:rFonts w:ascii="TH SarabunPSK" w:hAnsi="TH SarabunPSK" w:cs="TH SarabunPSK"/>
-          <w:color w:val="000000"/>
-          <w:sz w:val="32"/>
-          <w:szCs w:val="32"/>
-        </w:rPr>
-        <w:t/>
-      </w:r>
       <w:r>
         <w:rPr>
           <w:rFonts w:ascii="TH SarabunPSK" w:hAnsi="TH SarabunPSK" w:cs="TH SarabunPSK"/>
@@ -3264,16 +3046,6 @@
         </w:rPr>
         <w:t/>
       </w:r>
-      <w:proofErr w:type="gramStart"/>
-      <w:r>
-        <w:rPr>
-          <w:rFonts w:ascii="TH SarabunPSK" w:hAnsi="TH SarabunPSK" w:cs="TH SarabunPSK"/>
-          <w:color w:val="000000"/>
-          <w:sz w:val="32"/>
-          <w:szCs w:val="32"/>
-        </w:rPr>
-        <w:t/>
-      </w:r>
       <w:r>
         <w:rPr>
           <w:rFonts w:ascii="TH SarabunPSK" w:hAnsi="TH SarabunPSK" w:cs="TH SarabunPSK"/>
@@ -3285,45 +3057,6 @@
         </w:rPr>
         <w:t/>
       </w:r>
-      <w:proofErr w:type="spellStart"/>
-      <w:r>
-        <w:rPr>
-          <w:rFonts w:ascii="TH SarabunPSK" w:hAnsi="TH SarabunPSK" w:cs="TH SarabunPSK"/>
-          <w:color w:val="000000"/>
-          <w:sz w:val="32"/>
-          <w:szCs w:val="32"/>
-        </w:rPr>
-        <w:t/>
-      </w:r>
-      <w:proofErr w:type="gramStart"/>
-      <w:r>
-        <w:rPr>
-          <w:rFonts w:ascii="TH SarabunPSK" w:hAnsi="TH SarabunPSK" w:cs="TH SarabunPSK"/>
-          <w:color w:val="000000"/>
-          <w:sz w:val="32"/>
-          <w:szCs w:val="32"/>
-        </w:rPr>
-        <w:t/>
-      </w:r>
-      <w:proofErr w:type="spellEnd"/>
-      <w:r>
-        <w:rPr>
-          <w:rFonts w:ascii="TH SarabunPSK" w:hAnsi="TH SarabunPSK" w:cs="TH SarabunPSK"/>
-          <w:color w:val="000000"/>
-          <w:sz w:val="32"/>
-          <w:szCs w:val="32"/>
-        </w:rPr>
-        <w:t/>
-      </w:r>
-      <w:r>
-        <w:rPr>
-          <w:rFonts w:ascii="TH SarabunPSK" w:hAnsi="TH SarabunPSK" w:cs="TH SarabunPSK"/>
-          <w:sz w:val="32"/>
-          <w:szCs w:val="32"/>
-        </w:rPr>
-        <w:t/>
-      </w:r>
-      <w:proofErr w:type="gramEnd"/>
       <w:r>
         <w:rPr>
           <w:rFonts w:ascii="TH SarabunPSK" w:hAnsi="TH SarabunPSK" w:cs="TH SarabunPSK"/>
@@ -3354,16 +3087,6 @@
         </w:rPr>
         <w:t/>
       </w:r>
-      <w:proofErr w:type="gramStart"/>
-      <w:r>
-        <w:rPr>
-          <w:rFonts w:ascii="TH SarabunPSK" w:hAnsi="TH SarabunPSK" w:cs="TH SarabunPSK"/>
-          <w:color w:val="000000"/>
-          <w:sz w:val="32"/>
-          <w:szCs w:val="32"/>
-        </w:rPr>
-        <w:t/>
-      </w:r>
       <w:r>
         <w:rPr>
           <w:rFonts w:ascii="TH SarabunPSK" w:hAnsi="TH SarabunPSK" w:cs="TH SarabunPSK"/>
@@ -3375,7 +3098,6 @@
         </w:rPr>
         <w:t/>
       </w:r>
-      <w:proofErr w:type="spellStart"/>
       <w:r>
         <w:rPr>
           <w:rFonts w:ascii="TH SarabunPSK" w:hAnsi="TH SarabunPSK" w:cs="TH SarabunPSK"/>
@@ -3387,37 +3109,15 @@
         </w:rPr>
         <w:t/>
       </w:r>
-      <w:proofErr w:type="gramStart"/>
-      <w:r>
-        <w:rPr>
-          <w:rFonts w:ascii="TH SarabunPSK" w:hAnsi="TH SarabunPSK" w:cs="TH SarabunPSK"/>
-          <w:b/>
-          <w:bCs/>
-          <w:color w:val="000000"/>
-          <w:sz w:val="24"/>
-          <w:szCs w:val="24"/>
-        </w:rPr>
-        <w:t/>
-      </w:r>
-      <w:proofErr w:type="spellEnd"/>
-      <w:r>
-        <w:rPr>
-          <w:rFonts w:ascii="TH SarabunPSK" w:hAnsi="TH SarabunPSK" w:cs="TH SarabunPSK"/>
-          <w:color w:val="000000"/>
-          <w:sz w:val="32"/>
-          <w:szCs w:val="32"/>
-        </w:rPr>
-        <w:t/>
-      </w:r>
-      <w:r>
-        <w:rPr>
-          <w:rFonts w:ascii="TH SarabunPSK" w:hAnsi="TH SarabunPSK" w:cs="TH SarabunPSK"/>
-          <w:sz w:val="32"/>
-          <w:szCs w:val="32"/>
-        </w:rPr>
-        <w:t/>
-      </w:r>
-      <w:proofErr w:type="gramEnd"/>
+      <w:r>
+        <w:rPr>
+          <w:rFonts w:ascii="TH SarabunPSK" w:hAnsi="TH SarabunPSK" w:cs="TH SarabunPSK"/>
+          <w:color w:val="000000"/>
+          <w:sz w:val="32"/>
+          <w:szCs w:val="32"/>
+        </w:rPr>
+        <w:t/>
+      </w:r>
       <w:r>
         <w:rPr>
           <w:rFonts w:ascii="TH SarabunPSK" w:hAnsi="TH SarabunPSK" w:cs="TH SarabunPSK"/>
@@ -3594,9 +3294,8 @@
                 <w:sz w:val="32"/>
                 <w:szCs w:val="32"/>
               </w:rPr>
-              <w:t xml:space="preserve">0</w:t>
-            </w:r>
-            <w:proofErr w:type="spellStart"/>
+              <w:t xml:space="preserve">undefined</w:t>
+            </w:r>
             <w:r>
               <w:rPr>
                 <w:rFonts w:ascii="TH SarabunPSK" w:hAnsi="TH SarabunPSK" w:cs="TH SarabunPSK"/>
@@ -3607,7 +3306,6 @@
               </w:rPr>
               <w:t/>
             </w:r>
-            <w:proofErr w:type="spellEnd"/>
             <w:r>
               <w:rPr>
                 <w:rFonts w:ascii="TH SarabunPSK" w:hAnsi="TH SarabunPSK" w:cs="TH SarabunPSK"/>
@@ -3791,9 +3489,8 @@
                 <w:sz w:val="32"/>
                 <w:szCs w:val="32"/>
               </w:rPr>
-              <w:t xml:space="preserve">0</w:t>
-            </w:r>
-            <w:proofErr w:type="spellStart"/>
+              <w:t xml:space="preserve">undefined</w:t>
+            </w:r>
             <w:r>
               <w:rPr>
                 <w:rFonts w:ascii="TH SarabunPSK" w:hAnsi="TH SarabunPSK" w:cs="TH SarabunPSK"/>
@@ -3804,7 +3501,6 @@
               </w:rPr>
               <w:t/>
             </w:r>
-            <w:proofErr w:type="spellEnd"/>
             <w:r>
               <w:rPr>
                 <w:rFonts w:ascii="TH SarabunPSK" w:hAnsi="TH SarabunPSK" w:cs="TH SarabunPSK"/>
@@ -3989,9 +3685,8 @@
                 <w:sz w:val="32"/>
                 <w:szCs w:val="32"/>
               </w:rPr>
-              <w:t xml:space="preserve">0</w:t>
-            </w:r>
-            <w:proofErr w:type="spellStart"/>
+              <w:t xml:space="preserve">undefined</w:t>
+            </w:r>
             <w:r>
               <w:rPr>
                 <w:rFonts w:ascii="TH SarabunPSK" w:hAnsi="TH SarabunPSK" w:cs="TH SarabunPSK"/>
@@ -4002,7 +3697,6 @@
               </w:rPr>
               <w:t/>
             </w:r>
-            <w:proofErr w:type="spellEnd"/>
             <w:r>
               <w:rPr>
                 <w:rFonts w:ascii="TH SarabunPSK" w:hAnsi="TH SarabunPSK" w:cs="TH SarabunPSK"/>
@@ -4177,9 +3871,8 @@
                 <w:sz w:val="32"/>
                 <w:szCs w:val="32"/>
               </w:rPr>
-              <w:t xml:space="preserve">0</w:t>
-            </w:r>
-            <w:proofErr w:type="spellStart"/>
+              <w:t xml:space="preserve">undefined</w:t>
+            </w:r>
             <w:r>
               <w:rPr>
                 <w:rFonts w:ascii="TH SarabunPSK" w:hAnsi="TH SarabunPSK" w:cs="TH SarabunPSK"/>
@@ -4190,7 +3883,6 @@
               </w:rPr>
               <w:t/>
             </w:r>
-            <w:proofErr w:type="spellEnd"/>
             <w:r>
               <w:rPr>
                 <w:rFonts w:ascii="TH SarabunPSK" w:hAnsi="TH SarabunPSK" w:cs="TH SarabunPSK"/>
@@ -4294,15 +3986,6 @@
               </w:rPr>
               <w:t/>
             </w:r>
-            <w:r>
-              <w:rPr>
-                <w:rFonts w:ascii="TH SarabunPSK" w:hAnsi="TH SarabunPSK" w:cs="TH SarabunPSK"/>
-                <w:sz w:val="32"/>
-                <w:szCs w:val="32"/>
-              </w:rPr>
-              <w:t/>
-            </w:r>
-            <w:proofErr w:type="gramStart"/>
             <w:r>
               <w:rPr>
                 <w:rFonts w:ascii="TH SarabunPSK" w:hAnsi="TH SarabunPSK" w:cs="TH SarabunPSK"/>
@@ -4487,9 +4170,8 @@
                 <w:sz w:val="32"/>
                 <w:szCs w:val="32"/>
               </w:rPr>
-              <w:t xml:space="preserve">0</w:t>
-            </w:r>
-            <w:proofErr w:type="spellStart"/>
+              <w:t xml:space="preserve">undefined</w:t>
+            </w:r>
             <w:r>
               <w:rPr>
                 <w:rFonts w:ascii="TH SarabunPSK" w:hAnsi="TH SarabunPSK" w:cs="TH SarabunPSK"/>
@@ -4500,7 +4182,6 @@
               </w:rPr>
               <w:t/>
             </w:r>
-            <w:proofErr w:type="spellEnd"/>
             <w:r>
               <w:rPr>
                 <w:rFonts w:ascii="TH SarabunPSK" w:hAnsi="TH SarabunPSK" w:cs="TH SarabunPSK"/>
@@ -4628,26 +4309,6 @@
         </w:rPr>
         <w:t/>
       </w:r>
-      <w:proofErr w:type="gramStart"/>
-      <w:r>
-        <w:rPr>
-          <w:rFonts w:ascii="TH SarabunPSK" w:hAnsi="TH SarabunPSK" w:cs="TH SarabunPSK"/>
-          <w:color w:val="000000"/>
-          <w:sz w:val="32"/>
-          <w:szCs w:val="32"/>
-        </w:rPr>
-        <w:t/>
-      </w:r>
-      <w:r>
-        <w:rPr>
-          <w:rFonts w:ascii="TH SarabunPSK" w:hAnsi="TH SarabunPSK" w:cs="TH SarabunPSK"/>
-          <w:color w:val="000000"/>
-          <w:sz w:val="32"/>
-          <w:szCs w:val="32"/>
-        </w:rPr>
-        <w:t/>
-      </w:r>
-      <w:proofErr w:type="gramEnd"/>
       <w:r>
         <w:rPr>
           <w:rFonts w:ascii="TH SarabunPSK" w:hAnsi="TH SarabunPSK" w:cs="TH SarabunPSK"/>
@@ -4706,16 +4367,6 @@
         </w:rPr>
         <w:t/>
       </w:r>
-      <w:proofErr w:type="gramEnd"/>
-      <w:r>
-        <w:rPr>
-          <w:rFonts w:ascii="TH SarabunPSK" w:hAnsi="TH SarabunPSK" w:cs="TH SarabunPSK"/>
-          <w:color w:val="000000"/>
-          <w:sz w:val="32"/>
-          <w:szCs w:val="32"/>
-        </w:rPr>
-        <w:t/>
-      </w:r>
       <w:r>
         <w:rPr>
           <w:rFonts w:ascii="TH SarabunPSK" w:hAnsi="TH SarabunPSK" w:cs="TH SarabunPSK"/>
@@ -4775,16 +4426,6 @@
         </w:rPr>
         <w:t/>
       </w:r>
-      <w:proofErr w:type="gramEnd"/>
-      <w:r>
-        <w:rPr>
-          <w:rFonts w:ascii="TH SarabunPSK" w:hAnsi="TH SarabunPSK" w:cs="TH SarabunPSK"/>
-          <w:color w:val="000000"/>
-          <w:sz w:val="32"/>
-          <w:szCs w:val="32"/>
-        </w:rPr>
-        <w:t/>
-      </w:r>
       <w:r>
         <w:rPr>
           <w:rFonts w:ascii="TH SarabunPSK" w:hAnsi="TH SarabunPSK" w:cs="TH SarabunPSK"/>
@@ -4844,16 +4485,6 @@
         </w:rPr>
         <w:t/>
       </w:r>
-      <w:proofErr w:type="gramEnd"/>
-      <w:r>
-        <w:rPr>
-          <w:rFonts w:ascii="TH SarabunPSK" w:hAnsi="TH SarabunPSK" w:cs="TH SarabunPSK"/>
-          <w:color w:val="000000"/>
-          <w:sz w:val="32"/>
-          <w:szCs w:val="32"/>
-        </w:rPr>
-        <w:t/>
-      </w:r>
       <w:r>
         <w:rPr>
           <w:rFonts w:ascii="TH SarabunPSK" w:hAnsi="TH SarabunPSK" w:cs="TH SarabunPSK"/>
@@ -4913,16 +4544,6 @@
         </w:rPr>
         <w:t/>
       </w:r>
-      <w:proofErr w:type="gramEnd"/>
-      <w:r>
-        <w:rPr>
-          <w:rFonts w:ascii="TH SarabunPSK" w:hAnsi="TH SarabunPSK" w:cs="TH SarabunPSK"/>
-          <w:color w:val="000000"/>
-          <w:sz w:val="32"/>
-          <w:szCs w:val="32"/>
-        </w:rPr>
-        <w:t/>
-      </w:r>
       <w:r>
         <w:rPr>
           <w:rFonts w:ascii="TH SarabunPSK" w:hAnsi="TH SarabunPSK" w:cs="TH SarabunPSK"/>
@@ -5097,19 +4718,17 @@
           <w:sz w:val="32"/>
           <w:szCs w:val="32"/>
         </w:rPr>
-        <w:t xml:space="preserve">26 เมษายน 2567</w:t>
-      </w:r>
-      <w:proofErr w:type="spellStart"/>
-      <w:r>
-        <w:rPr>
-          <w:rFonts w:ascii="TH SarabunPSK" w:hAnsi="TH SarabunPSK" w:cs="TH SarabunPSK"/>
-          <w:color w:val="000000"/>
-          <w:sz w:val="32"/>
-          <w:szCs w:val="32"/>
-        </w:rPr>
-        <w:t/>
-      </w:r>
-      <w:proofErr w:type="spellEnd"/>
+        <w:t xml:space="preserve">undefined</w:t>
+      </w:r>
+      <w:r>
+        <w:rPr>
+          <w:rFonts w:ascii="TH SarabunPSK" w:hAnsi="TH SarabunPSK" w:cs="TH SarabunPSK"/>
+          <w:color w:val="000000"/>
+          <w:sz w:val="32"/>
+          <w:szCs w:val="32"/>
+        </w:rPr>
+        <w:t/>
+      </w:r>
       <w:r>
         <w:rPr>
           <w:rFonts w:ascii="TH SarabunPSK" w:hAnsi="TH SarabunPSK" w:cs="TH SarabunPSK"/>
@@ -5153,28 +4772,26 @@
           <w:sz w:val="32"/>
           <w:szCs w:val="32"/>
         </w:rPr>
-        <w:t xml:space="preserve">Invalid Date</w:t>
-      </w:r>
-      <w:proofErr w:type="spellStart"/>
-      <w:r>
-        <w:rPr>
-          <w:rFonts w:ascii="TH SarabunPSK" w:hAnsi="TH SarabunPSK" w:cs="TH SarabunPSK"/>
-          <w:color w:val="000000"/>
-          <w:sz w:val="32"/>
-          <w:szCs w:val="32"/>
-        </w:rPr>
-        <w:t/>
-      </w:r>
-      <w:r>
-        <w:rPr>
-          <w:rFonts w:ascii="TH SarabunPSK" w:hAnsi="TH SarabunPSK" w:cs="TH SarabunPSK"/>
-          <w:color w:val="000000"/>
-          <w:sz w:val="32"/>
-          <w:szCs w:val="32"/>
-        </w:rPr>
-        <w:t/>
-      </w:r>
-      <w:proofErr w:type="spellEnd"/>
+        <w:t xml:space="preserve">undefined</w:t>
+      </w:r>
+      <w:r>
+        <w:rPr>
+          <w:rFonts w:ascii="TH SarabunPSK" w:hAnsi="TH SarabunPSK" w:cs="TH SarabunPSK"/>
+          <w:color w:val="000000"/>
+          <w:sz w:val="32"/>
+          <w:szCs w:val="32"/>
+        </w:rPr>
+        <w:t/>
+      </w:r>
+      <w:r>
+        <w:rPr>
+          <w:rFonts w:ascii="TH SarabunPSK" w:hAnsi="TH SarabunPSK" w:cs="TH SarabunPSK"/>
+          <w:color w:val="000000"/>
+          <w:sz w:val="32"/>
+          <w:szCs w:val="32"/>
+        </w:rPr>
+        <w:t/>
+      </w:r>
       <w:r>
         <w:rPr>
           <w:rFonts w:ascii="TH SarabunPSK" w:hAnsi="TH SarabunPSK" w:cs="TH SarabunPSK"/>
@@ -5270,36 +4887,32 @@
           <w:sz w:val="32"/>
           <w:szCs w:val="32"/>
         </w:rPr>
-        <w:t xml:space="preserve">Invalid Date</w:t>
-      </w:r>
-      <w:proofErr w:type="spellStart"/>
-      <w:r>
-        <w:rPr>
-          <w:rFonts w:ascii="TH SarabunPSK" w:hAnsi="TH SarabunPSK" w:cs="TH SarabunPSK"/>
-          <w:sz w:val="32"/>
-          <w:szCs w:val="32"/>
-        </w:rPr>
-        <w:t/>
-      </w:r>
-      <w:proofErr w:type="spellEnd"/>
-      <w:r>
-        <w:rPr>
-          <w:rFonts w:ascii="TH SarabunPSK" w:hAnsi="TH SarabunPSK" w:cs="TH SarabunPSK"/>
-          <w:sz w:val="32"/>
-          <w:szCs w:val="32"/>
-        </w:rPr>
-        <w:t xml:space="preserve"> – 16 มกราคม 2568</w:t>
-      </w:r>
-      <w:proofErr w:type="spellStart"/>
-      <w:r>
-        <w:rPr>
-          <w:rFonts w:ascii="TH SarabunPSK" w:hAnsi="TH SarabunPSK" w:cs="TH SarabunPSK"/>
-          <w:sz w:val="32"/>
-          <w:szCs w:val="32"/>
-        </w:rPr>
-        <w:t/>
-      </w:r>
-      <w:proofErr w:type="spellEnd"/>
+        <w:t xml:space="preserve">undefined</w:t>
+      </w:r>
+      <w:r>
+        <w:rPr>
+          <w:rFonts w:ascii="TH SarabunPSK" w:hAnsi="TH SarabunPSK" w:cs="TH SarabunPSK"/>
+          <w:sz w:val="32"/>
+          <w:szCs w:val="32"/>
+        </w:rPr>
+        <w:t/>
+      </w:r>
+      <w:r>
+        <w:rPr>
+          <w:rFonts w:ascii="TH SarabunPSK" w:hAnsi="TH SarabunPSK" w:cs="TH SarabunPSK"/>
+          <w:sz w:val="32"/>
+          <w:szCs w:val="32"/>
+        </w:rPr>
+        <w:t xml:space="preserve"> – undefined</w:t>
+      </w:r>
+      <w:r>
+        <w:rPr>
+          <w:rFonts w:ascii="TH SarabunPSK" w:hAnsi="TH SarabunPSK" w:cs="TH SarabunPSK"/>
+          <w:sz w:val="32"/>
+          <w:szCs w:val="32"/>
+        </w:rPr>
+        <w:t/>
+      </w:r>
       <w:r>
         <w:rPr>
           <w:rFonts w:ascii="TH SarabunPSK" w:hAnsi="TH SarabunPSK" w:cs="TH SarabunPSK"/>
@@ -5358,25 +4971,7 @@
           <w:sz w:val="32"/>
           <w:szCs w:val="32"/>
         </w:rPr>
-        <w:t xml:space="preserve">15 กุมภาพันธ์ 2568</w:t>
-      </w:r>
-      <w:proofErr w:type="spellStart"/>
-      <w:r>
-        <w:rPr>
-          <w:rFonts w:ascii="TH SarabunPSK" w:hAnsi="TH SarabunPSK" w:cs="TH SarabunPSK" w:hint="cs"/>
-          <w:sz w:val="32"/>
-          <w:szCs w:val="32"/>
-        </w:rPr>
-        <w:t/>
-      </w:r>
-      <w:proofErr w:type="spellEnd"/>
-      <w:r>
-        <w:rPr>
-          <w:rFonts w:ascii="TH SarabunPSK" w:hAnsi="TH SarabunPSK" w:cs="TH SarabunPSK" w:hint="cs"/>
-          <w:sz w:val="32"/>
-          <w:szCs w:val="32"/>
-        </w:rPr>
-        <w:t/>
+        <w:t xml:space="preserve">undefined</w:t>
       </w:r>
     </w:p>
     <w:p>
@@ -5505,10 +5100,22 @@
           <w:bCs/>
           <w:sz w:val="32"/>
           <w:szCs w:val="32"/>
-        </w:rPr>
-        <w:t/>
-      </w:r>
-      <w:proofErr w:type="spellStart"/>
+          <w:cs/>
+        </w:rPr>
+        <w:lastRenderedPageBreak/>
+        <w:t>1</w:t>
+      </w:r>
+      <w:r>
+        <w:rPr>
+          <w:rFonts w:ascii="TH SarabunPSK" w:eastAsia="AngsanaNew" w:hAnsi="TH SarabunPSK" w:cs="TH SarabunPSK" w:hint="cs"/>
+          <w:b/>
+          <w:bCs/>
+          <w:sz w:val="32"/>
+          <w:szCs w:val="32"/>
+          <w:cs/>
+        </w:rPr>
+        <w:t>4</w:t>
+      </w:r>
       <w:r>
         <w:rPr>
           <w:rFonts w:ascii="TH SarabunPSK" w:eastAsia="AngsanaNew" w:hAnsi="TH SarabunPSK" w:cs="TH SarabunPSK"/>
@@ -5516,766 +5123,11 @@
           <w:bCs/>
           <w:sz w:val="32"/>
           <w:szCs w:val="32"/>
-        </w:rPr>
-        <w:t/>
-      </w:r>
-      <w:proofErr w:type="spellEnd"/>
-      <w:r>
-        <w:rPr>
-          <w:rFonts w:ascii="TH SarabunPSK" w:eastAsia="AngsanaNew" w:hAnsi="TH SarabunPSK" w:cs="TH SarabunPSK"/>
-          <w:b/>
-          <w:bCs/>
-          <w:sz w:val="32"/>
-          <w:szCs w:val="32"/>
-        </w:rPr>
-        <w:t/>
+          <w:cs/>
+        </w:rPr>
+        <w:t>. ขั้นตอนการดำเนินงาน และแผนการดำเนินงานโครงการ</w:t>
       </w:r>
     </w:p>
-    <w:tbl>
-      <w:tblPr>
-        <w:tblW w:w="9821" w:type="dxa"/>
-        <w:jc w:val="center"/>
-        <w:tblBorders>
-          <w:top w:val="single" w:sz="4" w:space="0" w:color="auto"/>
-          <w:left w:val="single" w:sz="4" w:space="0" w:color="auto"/>
-          <w:bottom w:val="single" w:sz="4" w:space="0" w:color="auto"/>
-          <w:right w:val="single" w:sz="4" w:space="0" w:color="auto"/>
-          <w:insideH w:val="single" w:sz="4" w:space="0" w:color="auto"/>
-          <w:insideV w:val="single" w:sz="4" w:space="0" w:color="auto"/>
-        </w:tblBorders>
-        <w:tblLayout w:type="fixed"/>
-        <w:tblLook w:val="04A0" w:firstRow="1" w:lastRow="0" w:firstColumn="1" w:lastColumn="0" w:noHBand="0" w:noVBand="1"/>
-      </w:tblPr>
-      <w:tblGrid>
-        <w:gridCol w:w="445"/>
-        <w:gridCol w:w="2797"/>
-        <w:gridCol w:w="335"/>
-        <w:gridCol w:w="335"/>
-        <w:gridCol w:w="335"/>
-        <w:gridCol w:w="335"/>
-        <w:gridCol w:w="335"/>
-        <w:gridCol w:w="338"/>
-        <w:gridCol w:w="335"/>
-        <w:gridCol w:w="335"/>
-        <w:gridCol w:w="335"/>
-        <w:gridCol w:w="335"/>
-        <w:gridCol w:w="335"/>
-        <w:gridCol w:w="413"/>
-        <w:gridCol w:w="1148"/>
-        <w:gridCol w:w="1330"/>
-      </w:tblGrid>
-      <w:tr>
-        <w:trPr>
-          <w:cantSplit/>
-          <w:trHeight w:val="512"/>
-          <w:jc w:val="center"/>
-        </w:trPr>
-        <w:tc>
-          <w:tcPr>
-            <w:tcW w:w="445" w:type="dxa"/>
-            <w:vMerge w:val="restart"/>
-            <w:vAlign w:val="center"/>
-          </w:tcPr>
-          <w:p>
-            <w:pPr>
-              <w:jc w:val="center"/>
-              <w:rPr>
-                <w:rFonts w:ascii="TH SarabunPSK" w:hAnsi="TH SarabunPSK" w:cs="TH SarabunPSK"/>
-                <w:b/>
-                <w:bCs/>
-                <w:sz w:val="32"/>
-                <w:szCs w:val="32"/>
-                <w:cs/>
-              </w:rPr>
-            </w:pPr>
-            <w:r>
-              <w:rPr>
-                <w:rFonts w:ascii="TH SarabunPSK" w:hAnsi="TH SarabunPSK" w:cs="TH SarabunPSK" w:hint="cs"/>
-                <w:b/>
-                <w:bCs/>
-                <w:sz w:val="32"/>
-                <w:szCs w:val="32"/>
-                <w:cs/>
-              </w:rPr>
-              <w:t xml:space="preserve">ที่</w:t>
-            </w:r>
-          </w:p>
-        </w:tc>
-        <w:tc>
-          <w:tcPr>
-            <w:tcW w:w="2797" w:type="dxa"/>
-            <w:vMerge w:val="restart"/>
-            <w:vAlign w:val="center"/>
-          </w:tcPr>
-          <w:p>
-            <w:pPr>
-              <w:jc w:val="center"/>
-              <w:rPr>
-                <w:rFonts w:ascii="TH SarabunPSK" w:eastAsia="Times New Roman" w:hAnsi="TH SarabunPSK" w:cs="TH SarabunPSK"/>
-                <w:b/>
-                <w:bCs/>
-                <w:sz w:val="32"/>
-                <w:szCs w:val="32"/>
-              </w:rPr>
-            </w:pPr>
-            <w:r>
-              <w:rPr>
-                <w:rFonts w:ascii="TH SarabunPSK" w:hAnsi="TH SarabunPSK" w:cs="TH SarabunPSK"/>
-                <w:b/>
-                <w:bCs/>
-                <w:sz w:val="32"/>
-                <w:szCs w:val="32"/>
-                <w:cs/>
-              </w:rPr>
-              <w:t xml:space="preserve">การดำเนินงาน</w:t>
-            </w:r>
-          </w:p>
-        </w:tc>
-        <w:tc>
-          <w:tcPr>
-            <w:tcW w:w="2013" w:type="dxa"/>
-            <w:gridSpan w:val="6"/>
-            <w:vAlign w:val="center"/>
-          </w:tcPr>
-          <w:p>
-            <w:pPr>
-              <w:jc w:val="center"/>
-              <w:rPr>
-                <w:rFonts w:ascii="TH SarabunPSK" w:hAnsi="TH SarabunPSK" w:cs="TH SarabunPSK"/>
-                <w:b/>
-                <w:bCs/>
-                <w:sz w:val="32"/>
-                <w:szCs w:val="32"/>
-              </w:rPr>
-            </w:pPr>
-            <w:r>
-              <w:rPr>
-                <w:rFonts w:ascii="TH SarabunPSK" w:hAnsi="TH SarabunPSK" w:cs="TH SarabunPSK" w:hint="cs"/>
-                <w:b/>
-                <w:bCs/>
-                <w:sz w:val="32"/>
-                <w:szCs w:val="32"/>
-                <w:cs/>
-              </w:rPr>
-              <w:t xml:space="preserve">พ.ศ. </w:t>
-            </w:r>
-            <w:r>
-              <w:rPr>
-                <w:rFonts w:ascii="TH SarabunPSK" w:hAnsi="TH SarabunPSK" w:cs="TH SarabunPSK"/>
-                <w:b/>
-                <w:bCs/>
-                <w:sz w:val="32"/>
-                <w:szCs w:val="32"/>
-              </w:rPr>
-              <w:t xml:space="preserve">undefined</w:t>
-            </w:r>
-            <w:proofErr w:type="spellStart"/>
-            <w:r>
-              <w:rPr>
-                <w:rFonts w:ascii="TH SarabunPSK" w:hAnsi="TH SarabunPSK" w:cs="TH SarabunPSK"/>
-                <w:b/>
-                <w:bCs/>
-                <w:sz w:val="32"/>
-                <w:szCs w:val="32"/>
-              </w:rPr>
-              <w:t/>
-            </w:r>
-            <w:proofErr w:type="spellEnd"/>
-            <w:r>
-              <w:rPr>
-                <w:rFonts w:ascii="TH SarabunPSK" w:hAnsi="TH SarabunPSK" w:cs="TH SarabunPSK"/>
-                <w:b/>
-                <w:bCs/>
-                <w:sz w:val="32"/>
-                <w:szCs w:val="32"/>
-              </w:rPr>
-              <w:t/>
-            </w:r>
-          </w:p>
-        </w:tc>
-        <w:tc>
-          <w:tcPr>
-            <w:tcW w:w="2088" w:type="dxa"/>
-            <w:gridSpan w:val="6"/>
-            <w:vAlign w:val="center"/>
-          </w:tcPr>
-          <w:p>
-            <w:pPr>
-              <w:jc w:val="center"/>
-              <w:rPr>
-                <w:rFonts w:ascii="TH SarabunPSK" w:hAnsi="TH SarabunPSK" w:cs="TH SarabunPSK"/>
-                <w:b/>
-                <w:bCs/>
-                <w:sz w:val="24"/>
-                <w:szCs w:val="24"/>
-                <w:cs/>
-              </w:rPr>
-            </w:pPr>
-            <w:r>
-              <w:rPr>
-                <w:rFonts w:ascii="TH SarabunPSK" w:hAnsi="TH SarabunPSK" w:cs="TH SarabunPSK" w:hint="cs"/>
-                <w:b/>
-                <w:bCs/>
-                <w:sz w:val="32"/>
-                <w:szCs w:val="32"/>
-                <w:cs/>
-              </w:rPr>
-              <w:t xml:space="preserve">พ.ศ. </w:t>
-            </w:r>
-            <w:r>
-              <w:rPr>
-                <w:rFonts w:ascii="TH SarabunPSK" w:hAnsi="TH SarabunPSK" w:cs="TH SarabunPSK"/>
-                <w:b/>
-                <w:bCs/>
-                <w:sz w:val="32"/>
-                <w:szCs w:val="32"/>
-              </w:rPr>
-              <w:t xml:space="preserve">undefined</w:t>
-            </w:r>
-            <w:proofErr w:type="spellStart"/>
-            <w:r>
-              <w:rPr>
-                <w:rFonts w:ascii="TH SarabunPSK" w:hAnsi="TH SarabunPSK" w:cs="TH SarabunPSK"/>
-                <w:b/>
-                <w:bCs/>
-                <w:sz w:val="32"/>
-                <w:szCs w:val="32"/>
-              </w:rPr>
-              <w:t/>
-            </w:r>
-            <w:proofErr w:type="spellEnd"/>
-            <w:r>
-              <w:rPr>
-                <w:rFonts w:ascii="TH SarabunPSK" w:hAnsi="TH SarabunPSK" w:cs="TH SarabunPSK"/>
-                <w:b/>
-                <w:bCs/>
-                <w:sz w:val="32"/>
-                <w:szCs w:val="32"/>
-              </w:rPr>
-              <w:t/>
-            </w:r>
-          </w:p>
-        </w:tc>
-        <w:tc>
-          <w:tcPr>
-            <w:tcW w:w="1148" w:type="dxa"/>
-            <w:vMerge w:val="restart"/>
-            <w:vAlign w:val="center"/>
-          </w:tcPr>
-          <w:p>
-            <w:pPr>
-              <w:jc w:val="center"/>
-              <w:rPr>
-                <w:rFonts w:ascii="TH SarabunPSK" w:hAnsi="TH SarabunPSK" w:cs="TH SarabunPSK"/>
-                <w:b/>
-                <w:bCs/>
-                <w:sz w:val="32"/>
-                <w:szCs w:val="32"/>
-                <w:cs/>
-              </w:rPr>
-            </w:pPr>
-            <w:r>
-              <w:rPr>
-                <w:rFonts w:ascii="TH SarabunPSK" w:hAnsi="TH SarabunPSK" w:cs="TH SarabunPSK" w:hint="cs"/>
-                <w:b/>
-                <w:bCs/>
-                <w:sz w:val="32"/>
-                <w:szCs w:val="32"/>
-                <w:cs/>
-              </w:rPr>
-              <w:t xml:space="preserve">ระยะเวลาดำเนินการ</w:t>
-            </w:r>
-          </w:p>
-        </w:tc>
-        <w:tc>
-          <w:tcPr>
-            <w:tcW w:w="1330" w:type="dxa"/>
-            <w:vMerge w:val="restart"/>
-            <w:vAlign w:val="center"/>
-          </w:tcPr>
-          <w:p>
-            <w:pPr>
-              <w:jc w:val="center"/>
-              <w:rPr>
-                <w:rFonts w:ascii="TH SarabunPSK" w:hAnsi="TH SarabunPSK" w:cs="TH SarabunPSK"/>
-                <w:b/>
-                <w:bCs/>
-                <w:sz w:val="32"/>
-                <w:szCs w:val="32"/>
-                <w:cs/>
-              </w:rPr>
-            </w:pPr>
-            <w:r>
-              <w:rPr>
-                <w:rFonts w:ascii="TH SarabunPSK" w:hAnsi="TH SarabunPSK" w:cs="TH SarabunPSK" w:hint="cs"/>
-                <w:b/>
-                <w:bCs/>
-                <w:sz w:val="32"/>
-                <w:szCs w:val="32"/>
-                <w:cs/>
-              </w:rPr>
-              <w:t xml:space="preserve">ผู้รับผิดชอบ</w:t>
-            </w:r>
-          </w:p>
-        </w:tc>
-      </w:tr>
-      <w:tr>
-        <w:trPr>
-          <w:cantSplit/>
-          <w:trHeight w:val="536"/>
-          <w:jc w:val="center"/>
-        </w:trPr>
-        <w:tc>
-          <w:tcPr>
-            <w:tcW w:w="445" w:type="dxa"/>
-            <w:vMerge/>
-          </w:tcPr>
-          <w:p>
-            <w:pPr>
-              <w:jc w:val="center"/>
-              <w:rPr>
-                <w:rFonts w:ascii="TH SarabunPSK" w:eastAsia="Times New Roman" w:hAnsi="TH SarabunPSK" w:cs="TH SarabunPSK"/>
-                <w:b/>
-                <w:bCs/>
-                <w:sz w:val="32"/>
-                <w:szCs w:val="32"/>
-                <w:cs/>
-              </w:rPr>
-            </w:pPr>
-          </w:p>
-        </w:tc>
-        <w:tc>
-          <w:tcPr>
-            <w:tcW w:w="2797" w:type="dxa"/>
-            <w:vMerge/>
-            <w:vAlign w:val="center"/>
-          </w:tcPr>
-          <w:p>
-            <w:pPr>
-              <w:jc w:val="center"/>
-              <w:rPr>
-                <w:rFonts w:ascii="TH SarabunPSK" w:eastAsia="Times New Roman" w:hAnsi="TH SarabunPSK" w:cs="TH SarabunPSK"/>
-                <w:b/>
-                <w:bCs/>
-                <w:sz w:val="32"/>
-                <w:szCs w:val="32"/>
-                <w:cs/>
-              </w:rPr>
-            </w:pPr>
-          </w:p>
-        </w:tc>
-        <w:tc>
-          <w:tcPr>
-            <w:tcW w:w="335" w:type="dxa"/>
-            <w:textDirection w:val="btLr"/>
-            <w:vAlign w:val="center"/>
-          </w:tcPr>
-          <w:p>
-            <w:pPr>
-              <w:ind w:left="113" w:right="113"/>
-              <w:rPr>
-                <w:rFonts w:ascii="TH SarabunPSK" w:eastAsia="Times New Roman" w:hAnsi="TH SarabunPSK" w:cs="TH SarabunPSK"/>
-                <w:b/>
-                <w:bCs/>
-                <w:sz w:val="24"/>
-                <w:szCs w:val="24"/>
-                <w:cs/>
-              </w:rPr>
-            </w:pPr>
-            <w:r>
-              <w:rPr>
-                <w:rFonts w:ascii="TH SarabunPSK" w:eastAsia="Times New Roman" w:hAnsi="TH SarabunPSK" w:cs="TH SarabunPSK" w:hint="cs"/>
-                <w:b/>
-                <w:bCs/>
-                <w:sz w:val="24"/>
-                <w:szCs w:val="24"/>
-                <w:cs/>
-              </w:rPr>
-              <w:t xml:space="preserve">ก.ค.</w:t>
-            </w:r>
-          </w:p>
-        </w:tc>
-        <w:tc>
-          <w:tcPr>
-            <w:tcW w:w="335" w:type="dxa"/>
-            <w:textDirection w:val="btLr"/>
-            <w:vAlign w:val="center"/>
-          </w:tcPr>
-          <w:p>
-            <w:pPr>
-              <w:ind w:left="113" w:right="113"/>
-              <w:rPr>
-                <w:rFonts w:ascii="TH SarabunPSK" w:eastAsia="Times New Roman" w:hAnsi="TH SarabunPSK" w:cs="TH SarabunPSK"/>
-                <w:b/>
-                <w:bCs/>
-                <w:sz w:val="24"/>
-                <w:szCs w:val="24"/>
-                <w:cs/>
-              </w:rPr>
-            </w:pPr>
-            <w:r>
-              <w:rPr>
-                <w:rFonts w:ascii="TH SarabunPSK" w:eastAsia="Times New Roman" w:hAnsi="TH SarabunPSK" w:cs="TH SarabunPSK" w:hint="cs"/>
-                <w:b/>
-                <w:bCs/>
-                <w:sz w:val="24"/>
-                <w:szCs w:val="24"/>
-                <w:cs/>
-              </w:rPr>
-              <w:t xml:space="preserve">ส.ค.</w:t>
-            </w:r>
-          </w:p>
-        </w:tc>
-        <w:tc>
-          <w:tcPr>
-            <w:tcW w:w="335" w:type="dxa"/>
-            <w:textDirection w:val="btLr"/>
-            <w:vAlign w:val="center"/>
-          </w:tcPr>
-          <w:p>
-            <w:pPr>
-              <w:ind w:left="113" w:right="113"/>
-              <w:rPr>
-                <w:rFonts w:ascii="TH SarabunPSK" w:eastAsia="Times New Roman" w:hAnsi="TH SarabunPSK" w:cs="TH SarabunPSK"/>
-                <w:b/>
-                <w:bCs/>
-                <w:sz w:val="24"/>
-                <w:szCs w:val="24"/>
-                <w:cs/>
-              </w:rPr>
-            </w:pPr>
-            <w:r>
-              <w:rPr>
-                <w:rFonts w:ascii="TH SarabunPSK" w:eastAsia="Times New Roman" w:hAnsi="TH SarabunPSK" w:cs="TH SarabunPSK" w:hint="cs"/>
-                <w:b/>
-                <w:bCs/>
-                <w:sz w:val="24"/>
-                <w:szCs w:val="24"/>
-                <w:cs/>
-              </w:rPr>
-              <w:t xml:space="preserve">ก.ย.</w:t>
-            </w:r>
-          </w:p>
-        </w:tc>
-        <w:tc>
-          <w:tcPr>
-            <w:tcW w:w="335" w:type="dxa"/>
-            <w:textDirection w:val="btLr"/>
-            <w:vAlign w:val="center"/>
-          </w:tcPr>
-          <w:p>
-            <w:pPr>
-              <w:ind w:left="113" w:right="113"/>
-              <w:rPr>
-                <w:rFonts w:ascii="TH SarabunPSK" w:eastAsia="Times New Roman" w:hAnsi="TH SarabunPSK" w:cs="TH SarabunPSK"/>
-                <w:b/>
-                <w:bCs/>
-                <w:sz w:val="24"/>
-                <w:szCs w:val="24"/>
-                <w:cs/>
-              </w:rPr>
-            </w:pPr>
-            <w:r>
-              <w:rPr>
-                <w:rFonts w:ascii="TH SarabunPSK" w:eastAsia="Times New Roman" w:hAnsi="TH SarabunPSK" w:cs="TH SarabunPSK" w:hint="cs"/>
-                <w:b/>
-                <w:bCs/>
-                <w:sz w:val="24"/>
-                <w:szCs w:val="24"/>
-                <w:cs/>
-              </w:rPr>
-              <w:t xml:space="preserve">ต.ค.</w:t>
-            </w:r>
-          </w:p>
-        </w:tc>
-        <w:tc>
-          <w:tcPr>
-            <w:tcW w:w="335" w:type="dxa"/>
-            <w:textDirection w:val="btLr"/>
-            <w:vAlign w:val="center"/>
-          </w:tcPr>
-          <w:p>
-            <w:pPr>
-              <w:ind w:left="113" w:right="113"/>
-              <w:rPr>
-                <w:rFonts w:ascii="TH SarabunPSK" w:eastAsia="Times New Roman" w:hAnsi="TH SarabunPSK" w:cs="TH SarabunPSK"/>
-                <w:b/>
-                <w:bCs/>
-                <w:sz w:val="24"/>
-                <w:szCs w:val="24"/>
-                <w:cs/>
-              </w:rPr>
-            </w:pPr>
-            <w:r>
-              <w:rPr>
-                <w:rFonts w:ascii="TH SarabunPSK" w:eastAsia="Times New Roman" w:hAnsi="TH SarabunPSK" w:cs="TH SarabunPSK" w:hint="cs"/>
-                <w:b/>
-                <w:bCs/>
-                <w:sz w:val="24"/>
-                <w:szCs w:val="24"/>
-                <w:cs/>
-              </w:rPr>
-              <w:t xml:space="preserve">พ.ย.</w:t>
-            </w:r>
-          </w:p>
-        </w:tc>
-        <w:tc>
-          <w:tcPr>
-            <w:tcW w:w="338" w:type="dxa"/>
-            <w:textDirection w:val="btLr"/>
-            <w:vAlign w:val="center"/>
-          </w:tcPr>
-          <w:p>
-            <w:pPr>
-              <w:ind w:left="113" w:right="113"/>
-              <w:rPr>
-                <w:rFonts w:ascii="TH SarabunPSK" w:eastAsia="Times New Roman" w:hAnsi="TH SarabunPSK" w:cs="TH SarabunPSK"/>
-                <w:b/>
-                <w:bCs/>
-                <w:sz w:val="24"/>
-                <w:szCs w:val="24"/>
-                <w:cs/>
-              </w:rPr>
-            </w:pPr>
-            <w:r>
-              <w:rPr>
-                <w:rFonts w:ascii="TH SarabunPSK" w:eastAsia="Times New Roman" w:hAnsi="TH SarabunPSK" w:cs="TH SarabunPSK" w:hint="cs"/>
-                <w:b/>
-                <w:bCs/>
-                <w:sz w:val="24"/>
-                <w:szCs w:val="24"/>
-                <w:cs/>
-              </w:rPr>
-              <w:t xml:space="preserve">ธ.ค.</w:t>
-            </w:r>
-          </w:p>
-        </w:tc>
-        <w:tc>
-          <w:tcPr>
-            <w:tcW w:w="335" w:type="dxa"/>
-            <w:textDirection w:val="btLr"/>
-            <w:vAlign w:val="center"/>
-          </w:tcPr>
-          <w:p>
-            <w:pPr>
-              <w:ind w:left="113" w:right="113"/>
-              <w:rPr>
-                <w:rFonts w:ascii="TH SarabunPSK" w:eastAsia="Times New Roman" w:hAnsi="TH SarabunPSK" w:cs="TH SarabunPSK"/>
-                <w:b/>
-                <w:bCs/>
-                <w:sz w:val="24"/>
-                <w:szCs w:val="24"/>
-                <w:cs/>
-              </w:rPr>
-            </w:pPr>
-            <w:r>
-              <w:rPr>
-                <w:rFonts w:ascii="TH SarabunPSK" w:eastAsia="Times New Roman" w:hAnsi="TH SarabunPSK" w:cs="TH SarabunPSK" w:hint="cs"/>
-                <w:b/>
-                <w:bCs/>
-                <w:sz w:val="24"/>
-                <w:szCs w:val="24"/>
-                <w:cs/>
-              </w:rPr>
-              <w:t xml:space="preserve">ม.ค.</w:t>
-            </w:r>
-          </w:p>
-        </w:tc>
-        <w:tc>
-          <w:tcPr>
-            <w:tcW w:w="335" w:type="dxa"/>
-            <w:textDirection w:val="btLr"/>
-            <w:vAlign w:val="center"/>
-          </w:tcPr>
-          <w:p>
-            <w:pPr>
-              <w:ind w:left="113" w:right="113"/>
-              <w:rPr>
-                <w:rFonts w:ascii="TH SarabunPSK" w:eastAsia="Times New Roman" w:hAnsi="TH SarabunPSK" w:cs="TH SarabunPSK"/>
-                <w:b/>
-                <w:bCs/>
-                <w:sz w:val="24"/>
-                <w:szCs w:val="24"/>
-                <w:cs/>
-              </w:rPr>
-            </w:pPr>
-            <w:r>
-              <w:rPr>
-                <w:rFonts w:ascii="TH SarabunPSK" w:eastAsia="Times New Roman" w:hAnsi="TH SarabunPSK" w:cs="TH SarabunPSK" w:hint="cs"/>
-                <w:b/>
-                <w:bCs/>
-                <w:sz w:val="24"/>
-                <w:szCs w:val="24"/>
-                <w:cs/>
-              </w:rPr>
-              <w:t xml:space="preserve">ก.พ.</w:t>
-            </w:r>
-          </w:p>
-        </w:tc>
-        <w:tc>
-          <w:tcPr>
-            <w:tcW w:w="335" w:type="dxa"/>
-            <w:textDirection w:val="btLr"/>
-            <w:vAlign w:val="center"/>
-          </w:tcPr>
-          <w:p>
-            <w:pPr>
-              <w:ind w:left="113" w:right="113"/>
-              <w:rPr>
-                <w:rFonts w:ascii="TH SarabunPSK" w:eastAsia="Times New Roman" w:hAnsi="TH SarabunPSK" w:cs="TH SarabunPSK"/>
-                <w:b/>
-                <w:bCs/>
-                <w:sz w:val="24"/>
-                <w:szCs w:val="24"/>
-                <w:cs/>
-              </w:rPr>
-            </w:pPr>
-            <w:r>
-              <w:rPr>
-                <w:rFonts w:ascii="TH SarabunPSK" w:eastAsia="Times New Roman" w:hAnsi="TH SarabunPSK" w:cs="TH SarabunPSK" w:hint="cs"/>
-                <w:b/>
-                <w:bCs/>
-                <w:sz w:val="24"/>
-                <w:szCs w:val="24"/>
-                <w:cs/>
-              </w:rPr>
-              <w:t xml:space="preserve">มี.ค.</w:t>
-            </w:r>
-          </w:p>
-        </w:tc>
-        <w:tc>
-          <w:tcPr>
-            <w:tcW w:w="335" w:type="dxa"/>
-            <w:textDirection w:val="btLr"/>
-            <w:vAlign w:val="center"/>
-          </w:tcPr>
-          <w:p>
-            <w:pPr>
-              <w:ind w:left="113" w:right="113"/>
-              <w:rPr>
-                <w:rFonts w:ascii="TH SarabunPSK" w:eastAsia="Times New Roman" w:hAnsi="TH SarabunPSK" w:cs="TH SarabunPSK"/>
-                <w:b/>
-                <w:bCs/>
-                <w:sz w:val="22"/>
-                <w:szCs w:val="22"/>
-                <w:cs/>
-              </w:rPr>
-            </w:pPr>
-            <w:r>
-              <w:rPr>
-                <w:rFonts w:ascii="TH SarabunPSK" w:eastAsia="Times New Roman" w:hAnsi="TH SarabunPSK" w:cs="TH SarabunPSK" w:hint="cs"/>
-                <w:b/>
-                <w:bCs/>
-                <w:sz w:val="22"/>
-                <w:szCs w:val="22"/>
-                <w:cs/>
-              </w:rPr>
-              <w:t xml:space="preserve">เม.ย.</w:t>
-            </w:r>
-          </w:p>
-        </w:tc>
-        <w:tc>
-          <w:tcPr>
-            <w:tcW w:w="335" w:type="dxa"/>
-            <w:textDirection w:val="btLr"/>
-            <w:vAlign w:val="center"/>
-          </w:tcPr>
-          <w:p>
-            <w:pPr>
-              <w:ind w:left="113" w:right="113"/>
-              <w:rPr>
-                <w:rFonts w:ascii="TH SarabunPSK" w:eastAsia="Times New Roman" w:hAnsi="TH SarabunPSK" w:cs="TH SarabunPSK"/>
-                <w:b/>
-                <w:bCs/>
-                <w:sz w:val="24"/>
-                <w:szCs w:val="24"/>
-                <w:cs/>
-              </w:rPr>
-            </w:pPr>
-            <w:r>
-              <w:rPr>
-                <w:rFonts w:ascii="TH SarabunPSK" w:eastAsia="Times New Roman" w:hAnsi="TH SarabunPSK" w:cs="TH SarabunPSK" w:hint="cs"/>
-                <w:b/>
-                <w:bCs/>
-                <w:sz w:val="24"/>
-                <w:szCs w:val="24"/>
-                <w:cs/>
-              </w:rPr>
-              <w:t xml:space="preserve">พ.ค.</w:t>
-            </w:r>
-          </w:p>
-        </w:tc>
-        <w:tc>
-          <w:tcPr>
-            <w:tcW w:w="413" w:type="dxa"/>
-            <w:textDirection w:val="btLr"/>
-            <w:vAlign w:val="center"/>
-          </w:tcPr>
-          <w:p>
-            <w:pPr>
-              <w:ind w:left="113" w:right="113"/>
-              <w:rPr>
-                <w:rFonts w:ascii="TH SarabunPSK" w:eastAsia="Times New Roman" w:hAnsi="TH SarabunPSK" w:cs="TH SarabunPSK"/>
-                <w:b/>
-                <w:bCs/>
-                <w:sz w:val="24"/>
-                <w:szCs w:val="24"/>
-                <w:cs/>
-              </w:rPr>
-            </w:pPr>
-            <w:r>
-              <w:rPr>
-                <w:rFonts w:ascii="TH SarabunPSK" w:eastAsia="Times New Roman" w:hAnsi="TH SarabunPSK" w:cs="TH SarabunPSK" w:hint="cs"/>
-                <w:b/>
-                <w:bCs/>
-                <w:sz w:val="24"/>
-                <w:szCs w:val="24"/>
-                <w:cs/>
-              </w:rPr>
-              <w:t xml:space="preserve">มิ.ย.</w:t>
-            </w:r>
-          </w:p>
-        </w:tc>
-        <w:tc>
-          <w:tcPr>
-            <w:tcW w:w="1148" w:type="dxa"/>
-            <w:vMerge/>
-            <w:textDirection w:val="btLr"/>
-          </w:tcPr>
-          <w:p>
-            <w:pPr>
-              <w:ind w:left="113" w:right="113"/>
-              <w:jc w:val="center"/>
-              <w:rPr>
-                <w:rFonts w:ascii="TH SarabunPSK" w:eastAsia="Times New Roman" w:hAnsi="TH SarabunPSK" w:cs="TH SarabunPSK"/>
-                <w:b/>
-                <w:bCs/>
-                <w:cs/>
-              </w:rPr>
-            </w:pPr>
-          </w:p>
-        </w:tc>
-        <w:tc>
-          <w:tcPr>
-            <w:tcW w:w="1330" w:type="dxa"/>
-            <w:vMerge/>
-            <w:textDirection w:val="btLr"/>
-          </w:tcPr>
-          <w:p>
-            <w:pPr>
-              <w:ind w:left="113" w:right="113"/>
-              <w:jc w:val="center"/>
-              <w:rPr>
-                <w:rFonts w:ascii="TH SarabunPSK" w:eastAsia="Times New Roman" w:hAnsi="TH SarabunPSK" w:cs="TH SarabunPSK"/>
-                <w:b/>
-                <w:bCs/>
-                <w:cs/>
-              </w:rPr>
-            </w:pPr>
-          </w:p>
-        </w:tc>
-      </w:tr>
-    </w:tbl>
     <w:p>
       <w:pPr>
         <w:autoSpaceDE w:val="0"/>
@@ -6350,7 +5202,13 @@
           <w:szCs w:val="32"/>
         </w:rPr>
       </w:pPr>
-      <w:r>
+    </w:p>
+    <w:p>
+      <w:pPr>
+        <w:autoSpaceDE w:val="0"/>
+        <w:autoSpaceDN w:val="0"/>
+        <w:adjustRightInd w:val="0"/>
+        <w:jc w:val="both"/>
         <w:rPr>
           <w:rFonts w:ascii="TH SarabunPSK" w:eastAsia="AngsanaNew" w:hAnsi="TH SarabunPSK" w:cs="TH SarabunPSK"/>
           <w:b/>
@@ -6358,8 +5216,52 @@
           <w:sz w:val="32"/>
           <w:szCs w:val="32"/>
         </w:rPr>
-        <w:t>https://docxtemplater.com/docs/faq/#writing-if-else</w:t>
-      </w:r>
+      </w:pPr>
+    </w:p>
+    <w:p>
+      <w:pPr>
+        <w:autoSpaceDE w:val="0"/>
+        <w:autoSpaceDN w:val="0"/>
+        <w:adjustRightInd w:val="0"/>
+        <w:jc w:val="both"/>
+        <w:rPr>
+          <w:rFonts w:ascii="TH SarabunPSK" w:eastAsia="AngsanaNew" w:hAnsi="TH SarabunPSK" w:cs="TH SarabunPSK"/>
+          <w:b/>
+          <w:bCs/>
+          <w:sz w:val="32"/>
+          <w:szCs w:val="32"/>
+        </w:rPr>
+      </w:pPr>
+    </w:p>
+    <w:p>
+      <w:pPr>
+        <w:autoSpaceDE w:val="0"/>
+        <w:autoSpaceDN w:val="0"/>
+        <w:adjustRightInd w:val="0"/>
+        <w:jc w:val="both"/>
+        <w:rPr>
+          <w:rFonts w:ascii="TH SarabunPSK" w:eastAsia="AngsanaNew" w:hAnsi="TH SarabunPSK" w:cs="TH SarabunPSK"/>
+          <w:b/>
+          <w:bCs/>
+          <w:sz w:val="32"/>
+          <w:szCs w:val="32"/>
+        </w:rPr>
+      </w:pPr>
+    </w:p>
+    <w:p>
+      <w:pPr>
+        <w:autoSpaceDE w:val="0"/>
+        <w:autoSpaceDN w:val="0"/>
+        <w:adjustRightInd w:val="0"/>
+        <w:jc w:val="both"/>
+        <w:rPr>
+          <w:rFonts w:ascii="TH SarabunPSK" w:eastAsia="AngsanaNew" w:hAnsi="TH SarabunPSK" w:cs="TH SarabunPSK"/>
+          <w:b/>
+          <w:bCs/>
+          <w:sz w:val="32"/>
+          <w:szCs w:val="32"/>
+        </w:rPr>
+      </w:pPr>
     </w:p>
     <w:p>
       <w:pPr>
@@ -6481,8 +5383,8 @@
         <w:gridCol w:w="335"/>
         <w:gridCol w:w="335"/>
         <w:gridCol w:w="413"/>
-        <w:gridCol w:w="1148"/>
-        <w:gridCol w:w="1330"/>
+        <w:gridCol w:w="1202"/>
+        <w:gridCol w:w="1276"/>
       </w:tblGrid>
       <w:tr>
         <w:trPr>
@@ -6634,7 +5536,7 @@
         </w:tc>
         <w:tc>
           <w:tcPr>
-            <w:tcW w:w="1148" w:type="dxa"/>
+            <w:tcW w:w="1202" w:type="dxa"/>
             <w:vMerge w:val="restart"/>
             <w:vAlign w:val="center"/>
           </w:tcPr>
@@ -6665,7 +5567,7 @@
         </w:tc>
         <w:tc>
           <w:tcPr>
-            <w:tcW w:w="1330" w:type="dxa"/>
+            <w:tcW w:w="1276" w:type="dxa"/>
             <w:vMerge w:val="restart"/>
             <w:vAlign w:val="center"/>
           </w:tcPr>
@@ -7114,7 +6016,7 @@
         </w:tc>
         <w:tc>
           <w:tcPr>
-            <w:tcW w:w="1148" w:type="dxa"/>
+            <w:tcW w:w="1202" w:type="dxa"/>
             <w:vMerge/>
             <w:textDirection w:val="btLr"/>
           </w:tcPr>
@@ -7133,7 +6035,7 @@
         </w:tc>
         <w:tc>
           <w:tcPr>
-            <w:tcW w:w="1330" w:type="dxa"/>
+            <w:tcW w:w="1276" w:type="dxa"/>
             <w:vMerge/>
             <w:textDirection w:val="btLr"/>
           </w:tcPr>
@@ -7148,707 +6050,6 @@
                 <w:cs/>
               </w:rPr>
             </w:pPr>
-          </w:p>
-        </w:tc>
-      </w:tr>
-      <w:tr>
-        <w:trPr>
-          <w:cantSplit/>
-          <w:trHeight w:val="536"/>
-          <w:jc w:val="center"/>
-        </w:trPr>
-        <w:tc>
-          <w:tcPr>
-            <w:tcW w:w="445" w:type="dxa"/>
-          </w:tcPr>
-          <w:p>
-            <w:pPr>
-              <w:jc w:val="center"/>
-              <w:rPr>
-                <w:rFonts w:ascii="TH SarabunPSK" w:eastAsia="Times New Roman" w:hAnsi="TH SarabunPSK" w:cs="TH SarabunPSK"/>
-                <w:b/>
-                <w:bCs/>
-                <w:sz w:val="32"/>
-                <w:szCs w:val="32"/>
-              </w:rPr>
-            </w:pPr>
-            <w:r>
-              <w:rPr>
-                <w:rFonts w:ascii="TH SarabunPSK" w:eastAsia="Times New Roman" w:hAnsi="TH SarabunPSK" w:cs="TH SarabunPSK"/>
-                <w:b/>
-                <w:bCs/>
-                <w:sz w:val="32"/>
-                <w:szCs w:val="32"/>
-              </w:rPr>
-              <w:br/>
-            </w:r>
-            <w:r>
-              <w:rPr>
-                <w:rFonts w:ascii="TH SarabunPSK" w:eastAsia="Times New Roman" w:hAnsi="TH SarabunPSK" w:cs="TH SarabunPSK"/>
-                <w:b/>
-                <w:bCs/>
-                <w:sz w:val="32"/>
-                <w:szCs w:val="32"/>
-              </w:rPr>
-              <w:br/>
-            </w:r>
-          </w:p>
-          <w:p>
-            <w:pPr>
-              <w:jc w:val="center"/>
-              <w:rPr>
-                <w:rFonts w:ascii="TH SarabunPSK" w:eastAsia="Times New Roman" w:hAnsi="TH SarabunPSK" w:cs="TH SarabunPSK"/>
-                <w:b/>
-                <w:bCs/>
-                <w:sz w:val="32"/>
-                <w:szCs w:val="32"/>
-              </w:rPr>
-            </w:pPr>
-          </w:p>
-          <w:p>
-            <w:pPr>
-              <w:jc w:val="center"/>
-              <w:rPr>
-                <w:rFonts w:ascii="TH SarabunPSK" w:eastAsia="Times New Roman" w:hAnsi="TH SarabunPSK" w:cs="TH SarabunPSK"/>
-                <w:b/>
-                <w:bCs/>
-                <w:sz w:val="32"/>
-                <w:szCs w:val="32"/>
-                <w:cs/>
-              </w:rPr>
-            </w:pPr>
-          </w:p>
-        </w:tc>
-        <w:tc>
-          <w:tcPr>
-            <w:tcW w:w="2797" w:type="dxa"/>
-            <w:vAlign w:val="center"/>
-          </w:tcPr>
-          <w:p>
-            <w:pPr>
-              <w:jc w:val="center"/>
-              <w:rPr>
-                <w:rFonts w:ascii="TH SarabunPSK" w:eastAsia="Times New Roman" w:hAnsi="TH SarabunPSK" w:cs="TH SarabunPSK"/>
-                <w:b/>
-                <w:bCs/>
-                <w:sz w:val="32"/>
-                <w:szCs w:val="32"/>
-                <w:cs/>
-              </w:rPr>
-            </w:pPr>
-          </w:p>
-        </w:tc>
-        <w:tc>
-          <w:tcPr>
-            <w:tcW w:w="335" w:type="dxa"/>
-            <w:textDirection w:val="btLr"/>
-            <w:vAlign w:val="center"/>
-          </w:tcPr>
-          <w:p>
-            <w:pPr>
-              <w:ind w:left="113" w:right="113"/>
-              <w:rPr>
-                <w:rFonts w:ascii="TH SarabunPSK" w:eastAsia="Times New Roman" w:hAnsi="TH SarabunPSK" w:cs="TH SarabunPSK"/>
-                <w:b/>
-                <w:bCs/>
-                <w:sz w:val="24"/>
-                <w:szCs w:val="24"/>
-                <w:cs/>
-              </w:rPr>
-            </w:pPr>
-          </w:p>
-        </w:tc>
-        <w:tc>
-          <w:tcPr>
-            <w:tcW w:w="335" w:type="dxa"/>
-            <w:textDirection w:val="btLr"/>
-            <w:vAlign w:val="center"/>
-          </w:tcPr>
-          <w:p>
-            <w:pPr>
-              <w:ind w:left="113" w:right="113"/>
-              <w:rPr>
-                <w:rFonts w:ascii="TH SarabunPSK" w:eastAsia="Times New Roman" w:hAnsi="TH SarabunPSK" w:cs="TH SarabunPSK"/>
-                <w:b/>
-                <w:bCs/>
-                <w:sz w:val="24"/>
-                <w:szCs w:val="24"/>
-                <w:cs/>
-              </w:rPr>
-            </w:pPr>
-          </w:p>
-        </w:tc>
-        <w:tc>
-          <w:tcPr>
-            <w:tcW w:w="335" w:type="dxa"/>
-            <w:textDirection w:val="btLr"/>
-            <w:vAlign w:val="center"/>
-          </w:tcPr>
-          <w:p>
-            <w:pPr>
-              <w:ind w:left="113" w:right="113"/>
-              <w:rPr>
-                <w:rFonts w:ascii="TH SarabunPSK" w:eastAsia="Times New Roman" w:hAnsi="TH SarabunPSK" w:cs="TH SarabunPSK"/>
-                <w:b/>
-                <w:bCs/>
-                <w:sz w:val="24"/>
-                <w:szCs w:val="24"/>
-                <w:cs/>
-              </w:rPr>
-            </w:pPr>
-          </w:p>
-        </w:tc>
-        <w:tc>
-          <w:tcPr>
-            <w:tcW w:w="335" w:type="dxa"/>
-            <w:textDirection w:val="btLr"/>
-            <w:vAlign w:val="center"/>
-          </w:tcPr>
-          <w:p>
-            <w:pPr>
-              <w:ind w:left="113" w:right="113"/>
-              <w:rPr>
-                <w:rFonts w:ascii="TH SarabunPSK" w:eastAsia="Times New Roman" w:hAnsi="TH SarabunPSK" w:cs="TH SarabunPSK"/>
-                <w:b/>
-                <w:bCs/>
-                <w:sz w:val="24"/>
-                <w:szCs w:val="24"/>
-                <w:cs/>
-              </w:rPr>
-            </w:pPr>
-          </w:p>
-        </w:tc>
-        <w:tc>
-          <w:tcPr>
-            <w:tcW w:w="335" w:type="dxa"/>
-            <w:textDirection w:val="btLr"/>
-            <w:vAlign w:val="center"/>
-          </w:tcPr>
-          <w:p>
-            <w:pPr>
-              <w:ind w:left="113" w:right="113"/>
-              <w:rPr>
-                <w:rFonts w:ascii="TH SarabunPSK" w:eastAsia="Times New Roman" w:hAnsi="TH SarabunPSK" w:cs="TH SarabunPSK"/>
-                <w:b/>
-                <w:bCs/>
-                <w:sz w:val="24"/>
-                <w:szCs w:val="24"/>
-                <w:cs/>
-              </w:rPr>
-            </w:pPr>
-          </w:p>
-        </w:tc>
-        <w:tc>
-          <w:tcPr>
-            <w:tcW w:w="338" w:type="dxa"/>
-            <w:textDirection w:val="btLr"/>
-            <w:vAlign w:val="center"/>
-          </w:tcPr>
-          <w:p>
-            <w:pPr>
-              <w:ind w:left="113" w:right="113"/>
-              <w:rPr>
-                <w:rFonts w:ascii="TH SarabunPSK" w:eastAsia="Times New Roman" w:hAnsi="TH SarabunPSK" w:cs="TH SarabunPSK"/>
-                <w:b/>
-                <w:bCs/>
-                <w:sz w:val="24"/>
-                <w:szCs w:val="24"/>
-                <w:cs/>
-              </w:rPr>
-            </w:pPr>
-          </w:p>
-        </w:tc>
-        <w:tc>
-          <w:tcPr>
-            <w:tcW w:w="335" w:type="dxa"/>
-            <w:textDirection w:val="btLr"/>
-            <w:vAlign w:val="center"/>
-          </w:tcPr>
-          <w:p>
-            <w:pPr>
-              <w:ind w:left="113" w:right="113"/>
-              <w:rPr>
-                <w:rFonts w:ascii="TH SarabunPSK" w:eastAsia="Times New Roman" w:hAnsi="TH SarabunPSK" w:cs="TH SarabunPSK"/>
-                <w:b/>
-                <w:bCs/>
-                <w:sz w:val="24"/>
-                <w:szCs w:val="24"/>
-                <w:cs/>
-              </w:rPr>
-            </w:pPr>
-          </w:p>
-        </w:tc>
-        <w:tc>
-          <w:tcPr>
-            <w:tcW w:w="335" w:type="dxa"/>
-            <w:textDirection w:val="btLr"/>
-            <w:vAlign w:val="center"/>
-          </w:tcPr>
-          <w:p>
-            <w:pPr>
-              <w:ind w:left="113" w:right="113"/>
-              <w:rPr>
-                <w:rFonts w:ascii="TH SarabunPSK" w:eastAsia="Times New Roman" w:hAnsi="TH SarabunPSK" w:cs="TH SarabunPSK"/>
-                <w:b/>
-                <w:bCs/>
-                <w:sz w:val="24"/>
-                <w:szCs w:val="24"/>
-                <w:cs/>
-              </w:rPr>
-            </w:pPr>
-          </w:p>
-        </w:tc>
-        <w:tc>
-          <w:tcPr>
-            <w:tcW w:w="335" w:type="dxa"/>
-            <w:textDirection w:val="btLr"/>
-            <w:vAlign w:val="center"/>
-          </w:tcPr>
-          <w:p>
-            <w:pPr>
-              <w:ind w:left="113" w:right="113"/>
-              <w:rPr>
-                <w:rFonts w:ascii="TH SarabunPSK" w:eastAsia="Times New Roman" w:hAnsi="TH SarabunPSK" w:cs="TH SarabunPSK"/>
-                <w:b/>
-                <w:bCs/>
-                <w:sz w:val="24"/>
-                <w:szCs w:val="24"/>
-                <w:cs/>
-              </w:rPr>
-            </w:pPr>
-          </w:p>
-        </w:tc>
-        <w:tc>
-          <w:tcPr>
-            <w:tcW w:w="335" w:type="dxa"/>
-            <w:textDirection w:val="btLr"/>
-            <w:vAlign w:val="center"/>
-          </w:tcPr>
-          <w:p>
-            <w:pPr>
-              <w:ind w:left="113" w:right="113"/>
-              <w:rPr>
-                <w:rFonts w:ascii="TH SarabunPSK" w:eastAsia="Times New Roman" w:hAnsi="TH SarabunPSK" w:cs="TH SarabunPSK"/>
-                <w:b/>
-                <w:bCs/>
-                <w:sz w:val="22"/>
-                <w:szCs w:val="22"/>
-                <w:cs/>
-              </w:rPr>
-            </w:pPr>
-          </w:p>
-        </w:tc>
-        <w:tc>
-          <w:tcPr>
-            <w:tcW w:w="335" w:type="dxa"/>
-            <w:textDirection w:val="btLr"/>
-            <w:vAlign w:val="center"/>
-          </w:tcPr>
-          <w:p>
-            <w:pPr>
-              <w:ind w:left="113" w:right="113"/>
-              <w:rPr>
-                <w:rFonts w:ascii="TH SarabunPSK" w:eastAsia="Times New Roman" w:hAnsi="TH SarabunPSK" w:cs="TH SarabunPSK"/>
-                <w:b/>
-                <w:bCs/>
-                <w:sz w:val="24"/>
-                <w:szCs w:val="24"/>
-                <w:cs/>
-              </w:rPr>
-            </w:pPr>
-          </w:p>
-        </w:tc>
-        <w:tc>
-          <w:tcPr>
-            <w:tcW w:w="413" w:type="dxa"/>
-            <w:textDirection w:val="btLr"/>
-            <w:vAlign w:val="center"/>
-          </w:tcPr>
-          <w:p>
-            <w:pPr>
-              <w:ind w:left="113" w:right="113"/>
-              <w:rPr>
-                <w:rFonts w:ascii="TH SarabunPSK" w:eastAsia="Times New Roman" w:hAnsi="TH SarabunPSK" w:cs="TH SarabunPSK"/>
-                <w:b/>
-                <w:bCs/>
-                <w:sz w:val="24"/>
-                <w:szCs w:val="24"/>
-                <w:cs/>
-              </w:rPr>
-            </w:pPr>
-          </w:p>
-        </w:tc>
-        <w:tc>
-          <w:tcPr>
-            <w:tcW w:w="1148" w:type="dxa"/>
-            <w:textDirection w:val="btLr"/>
-          </w:tcPr>
-          <w:p>
-            <w:pPr>
-              <w:ind w:left="113" w:right="113"/>
-              <w:jc w:val="center"/>
-              <w:rPr>
-                <w:rFonts w:ascii="TH SarabunPSK" w:eastAsia="Times New Roman" w:hAnsi="TH SarabunPSK" w:cs="TH SarabunPSK"/>
-                <w:b/>
-                <w:bCs/>
-                <w:cs/>
-              </w:rPr>
-            </w:pPr>
-          </w:p>
-        </w:tc>
-        <w:tc>
-          <w:tcPr>
-            <w:tcW w:w="1330" w:type="dxa"/>
-            <w:textDirection w:val="btLr"/>
-          </w:tcPr>
-          <w:p>
-            <w:pPr>
-              <w:ind w:left="113" w:right="113"/>
-              <w:jc w:val="center"/>
-              <w:rPr>
-                <w:rFonts w:ascii="TH SarabunPSK" w:eastAsia="Times New Roman" w:hAnsi="TH SarabunPSK" w:cs="TH SarabunPSK"/>
-                <w:b/>
-                <w:bCs/>
-                <w:cs/>
-              </w:rPr>
-            </w:pPr>
-          </w:p>
-        </w:tc>
-      </w:tr>
-      <w:tr>
-        <w:trPr>
-          <w:jc w:val="center"/>
-        </w:trPr>
-        <w:tc>
-          <w:tcPr>
-            <w:tcW w:w="445" w:type="dxa"/>
-          </w:tcPr>
-          <w:p>
-            <w:pPr>
-              <w:rPr>
-                <w:rFonts w:ascii="TH SarabunPSK" w:eastAsia="Times New Roman" w:hAnsi="TH SarabunPSK" w:cs="TH SarabunPSK"/>
-                <w:sz w:val="32"/>
-                <w:szCs w:val="32"/>
-              </w:rPr>
-            </w:pPr>
-          </w:p>
-          <w:p>
-            <w:pPr>
-              <w:rPr>
-                <w:rFonts w:ascii="TH SarabunPSK" w:eastAsia="Times New Roman" w:hAnsi="TH SarabunPSK" w:cs="TH SarabunPSK"/>
-                <w:sz w:val="32"/>
-                <w:szCs w:val="32"/>
-                <w:cs/>
-              </w:rPr>
-            </w:pPr>
-          </w:p>
-        </w:tc>
-        <w:tc>
-          <w:tcPr>
-            <w:tcW w:w="2797" w:type="dxa"/>
-          </w:tcPr>
-          <w:p>
-            <w:pPr>
-              <w:rPr>
-                <w:rFonts w:ascii="TH SarabunPSK" w:hAnsi="TH SarabunPSK" w:cs="TH SarabunPSK"/>
-                <w:sz w:val="32"/>
-                <w:szCs w:val="32"/>
-                <w:cs/>
-              </w:rPr>
-            </w:pPr>
-            <w:r>
-              <w:rPr>
-                <w:rFonts w:ascii="TH SarabunPSK" w:hAnsi="TH SarabunPSK" w:cs="TH SarabunPSK"/>
-                <w:sz w:val="32"/>
-                <w:szCs w:val="32"/>
-                <w:cs/>
-              </w:rPr>
-              <w:t>ขออนุมัติโครงการและงบประมาณ</w:t>
-            </w:r>
-          </w:p>
-        </w:tc>
-        <w:tc>
-          <w:tcPr>
-            <w:tcW w:w="335" w:type="dxa"/>
-          </w:tcPr>
-          <w:p>
-            <w:pPr>
-              <w:rPr>
-                <w:rFonts w:ascii="TH SarabunPSK" w:eastAsia="Times New Roman" w:hAnsi="TH SarabunPSK" w:cs="TH SarabunPSK"/>
-                <w:sz w:val="32"/>
-                <w:szCs w:val="32"/>
-              </w:rPr>
-            </w:pPr>
-          </w:p>
-        </w:tc>
-        <w:tc>
-          <w:tcPr>
-            <w:tcW w:w="335" w:type="dxa"/>
-          </w:tcPr>
-          <w:p>
-            <w:pPr>
-              <w:rPr>
-                <w:rFonts w:ascii="TH SarabunPSK" w:eastAsia="Times New Roman" w:hAnsi="TH SarabunPSK" w:cs="TH SarabunPSK"/>
-                <w:sz w:val="32"/>
-                <w:szCs w:val="32"/>
-              </w:rPr>
-            </w:pPr>
-          </w:p>
-        </w:tc>
-        <w:tc>
-          <w:tcPr>
-            <w:tcW w:w="335" w:type="dxa"/>
-          </w:tcPr>
-          <w:p>
-            <w:pPr>
-              <w:rPr>
-                <w:rFonts w:ascii="TH SarabunPSK" w:eastAsia="Times New Roman" w:hAnsi="TH SarabunPSK" w:cs="TH SarabunPSK"/>
-                <w:sz w:val="32"/>
-                <w:szCs w:val="32"/>
-              </w:rPr>
-            </w:pPr>
-            <w:r>
-              <w:rPr>
-                <w:rFonts w:ascii="TH SarabunPSK" w:eastAsia="Times New Roman" w:hAnsi="TH SarabunPSK" w:cs="TH SarabunPSK"/>
-                <w:noProof/>
-                <w:sz w:val="32"/>
-                <w:szCs w:val="32"/>
-              </w:rPr>
-              <mc:AlternateContent>
-                <mc:Choice Requires="wps">
-                  <w:drawing>
-                    <wp:anchor distT="0" distB="0" distL="114300" distR="114300" simplePos="0" relativeHeight="251680256" behindDoc="0" locked="0" layoutInCell="1" allowOverlap="1" wp14:anchorId="5DB1955F" wp14:editId="00BC5879">
-                      <wp:simplePos x="0" y="0"/>
-                      <wp:positionH relativeFrom="column">
-                        <wp:posOffset>146050</wp:posOffset>
-                      </wp:positionH>
-                      <wp:positionV relativeFrom="paragraph">
-                        <wp:posOffset>234950</wp:posOffset>
-                      </wp:positionV>
-                      <wp:extent cx="215900" cy="0"/>
-                      <wp:effectExtent l="38100" t="76200" r="12700" b="95250"/>
-                      <wp:wrapNone/>
-                      <wp:docPr id="3" name="ลูกศรเชื่อมต่อแบบตรง 3"/>
-                      <wp:cNvGraphicFramePr/>
-                      <a:graphic xmlns:a="http://schemas.openxmlformats.org/drawingml/2006/main">
-                        <a:graphicData uri="http://schemas.microsoft.com/office/word/2010/wordprocessingShape">
-                          <wps:wsp>
-                            <wps:cNvCnPr/>
-                            <wps:spPr>
-                              <a:xfrm>
-                                <a:off x="0" y="0"/>
-                                <a:ext cx="215900" cy="0"/>
-                              </a:xfrm>
-                              <a:prstGeom prst="straightConnector1">
-                                <a:avLst/>
-                              </a:prstGeom>
-                              <a:ln>
-                                <a:headEnd type="triangle" w="med" len="med"/>
-                                <a:tailEnd type="triangle" w="med" len="med"/>
-                              </a:ln>
-                            </wps:spPr>
-                            <wps:style>
-                              <a:lnRef idx="1">
-                                <a:schemeClr val="dk1"/>
-                              </a:lnRef>
-                              <a:fillRef idx="0">
-                                <a:schemeClr val="dk1"/>
-                              </a:fillRef>
-                              <a:effectRef idx="0">
-                                <a:schemeClr val="dk1"/>
-                              </a:effectRef>
-                              <a:fontRef idx="minor">
-                                <a:schemeClr val="tx1"/>
-                              </a:fontRef>
-                            </wps:style>
-                            <wps:bodyPr/>
-                          </wps:wsp>
-                        </a:graphicData>
-                      </a:graphic>
-                      <wp14:sizeRelH relativeFrom="margin">
-                        <wp14:pctWidth>0</wp14:pctWidth>
-                      </wp14:sizeRelH>
-                    </wp:anchor>
-                  </w:drawing>
-                </mc:Choice>
-                <mc:Fallback>
-                  <w:pict>
-                    <v:shape w14:anchorId="061EB5A0" id="ลูกศรเชื่อมต่อแบบตรง 3" o:spid="_x0000_s1026" type="#_x0000_t32" style="position:absolute;margin-left:11.5pt;margin-top:18.5pt;width:17pt;height:0;z-index:251680256;visibility:visible;mso-wrap-style:square;mso-width-percent:0;mso-wrap-distance-left:9pt;mso-wrap-distance-top:0;mso-wrap-distance-right:9pt;mso-wrap-distance-bottom:0;mso-position-horizontal:absolute;mso-position-horizontal-relative:text;mso-position-vertical:absolute;mso-position-vertical-relative:text;mso-width-percent:0;mso-width-relative:margin" o:gfxdata="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" strokecolor="black [3040]">
-                      <v:stroke startarrow="block" endarrow="block"/>
-                    </v:shape>
-                  </w:pict>
-                </mc:Fallback>
-              </mc:AlternateContent>
-            </w:r>
-          </w:p>
-        </w:tc>
-        <w:tc>
-          <w:tcPr>
-            <w:tcW w:w="335" w:type="dxa"/>
-          </w:tcPr>
-          <w:p>
-            <w:pPr>
-              <w:rPr>
-                <w:rFonts w:ascii="TH SarabunPSK" w:eastAsia="Times New Roman" w:hAnsi="TH SarabunPSK" w:cs="TH SarabunPSK"/>
-                <w:sz w:val="32"/>
-                <w:szCs w:val="32"/>
-              </w:rPr>
-            </w:pPr>
-          </w:p>
-        </w:tc>
-        <w:tc>
-          <w:tcPr>
-            <w:tcW w:w="335" w:type="dxa"/>
-          </w:tcPr>
-          <w:p>
-            <w:pPr>
-              <w:rPr>
-                <w:rFonts w:ascii="TH SarabunPSK" w:eastAsia="Times New Roman" w:hAnsi="TH SarabunPSK" w:cs="TH SarabunPSK"/>
-                <w:sz w:val="32"/>
-                <w:szCs w:val="32"/>
-              </w:rPr>
-            </w:pPr>
-          </w:p>
-        </w:tc>
-        <w:tc>
-          <w:tcPr>
-            <w:tcW w:w="338" w:type="dxa"/>
-          </w:tcPr>
-          <w:p>
-            <w:pPr>
-              <w:rPr>
-                <w:rFonts w:ascii="TH SarabunPSK" w:eastAsia="Times New Roman" w:hAnsi="TH SarabunPSK" w:cs="TH SarabunPSK"/>
-                <w:sz w:val="32"/>
-                <w:szCs w:val="32"/>
-              </w:rPr>
-            </w:pPr>
-          </w:p>
-        </w:tc>
-        <w:tc>
-          <w:tcPr>
-            <w:tcW w:w="335" w:type="dxa"/>
-          </w:tcPr>
-          <w:p>
-            <w:pPr>
-              <w:rPr>
-                <w:rFonts w:ascii="TH SarabunPSK" w:eastAsia="Times New Roman" w:hAnsi="TH SarabunPSK" w:cs="TH SarabunPSK"/>
-                <w:sz w:val="32"/>
-                <w:szCs w:val="32"/>
-              </w:rPr>
-            </w:pPr>
-          </w:p>
-        </w:tc>
-        <w:tc>
-          <w:tcPr>
-            <w:tcW w:w="335" w:type="dxa"/>
-          </w:tcPr>
-          <w:p>
-            <w:pPr>
-              <w:rPr>
-                <w:rFonts w:ascii="TH SarabunPSK" w:eastAsia="Times New Roman" w:hAnsi="TH SarabunPSK" w:cs="TH SarabunPSK"/>
-                <w:sz w:val="32"/>
-                <w:szCs w:val="32"/>
-              </w:rPr>
-            </w:pPr>
-          </w:p>
-        </w:tc>
-        <w:tc>
-          <w:tcPr>
-            <w:tcW w:w="335" w:type="dxa"/>
-          </w:tcPr>
-          <w:p>
-            <w:pPr>
-              <w:rPr>
-                <w:rFonts w:ascii="TH SarabunPSK" w:eastAsia="Times New Roman" w:hAnsi="TH SarabunPSK" w:cs="TH SarabunPSK"/>
-                <w:sz w:val="32"/>
-                <w:szCs w:val="32"/>
-              </w:rPr>
-            </w:pPr>
-          </w:p>
-        </w:tc>
-        <w:tc>
-          <w:tcPr>
-            <w:tcW w:w="335" w:type="dxa"/>
-          </w:tcPr>
-          <w:p>
-            <w:pPr>
-              <w:rPr>
-                <w:rFonts w:ascii="TH SarabunPSK" w:eastAsia="Times New Roman" w:hAnsi="TH SarabunPSK" w:cs="TH SarabunPSK"/>
-                <w:sz w:val="32"/>
-                <w:szCs w:val="32"/>
-              </w:rPr>
-            </w:pPr>
-          </w:p>
-        </w:tc>
-        <w:tc>
-          <w:tcPr>
-            <w:tcW w:w="335" w:type="dxa"/>
-          </w:tcPr>
-          <w:p>
-            <w:pPr>
-              <w:rPr>
-                <w:rFonts w:ascii="TH SarabunPSK" w:eastAsia="Times New Roman" w:hAnsi="TH SarabunPSK" w:cs="TH SarabunPSK"/>
-                <w:sz w:val="32"/>
-                <w:szCs w:val="32"/>
-              </w:rPr>
-            </w:pPr>
-          </w:p>
-        </w:tc>
-        <w:tc>
-          <w:tcPr>
-            <w:tcW w:w="413" w:type="dxa"/>
-          </w:tcPr>
-          <w:p>
-            <w:pPr>
-              <w:rPr>
-                <w:rFonts w:ascii="TH SarabunPSK" w:eastAsia="Times New Roman" w:hAnsi="TH SarabunPSK" w:cs="TH SarabunPSK"/>
-                <w:sz w:val="32"/>
-                <w:szCs w:val="32"/>
-              </w:rPr>
-            </w:pPr>
-          </w:p>
-        </w:tc>
-        <w:tc>
-          <w:tcPr>
-            <w:tcW w:w="1148" w:type="dxa"/>
-          </w:tcPr>
-          <w:p>
-            <w:pPr>
-              <w:jc w:val="center"/>
-              <w:rPr>
-                <w:rFonts w:ascii="TH SarabunPSK" w:eastAsia="Times New Roman" w:hAnsi="TH SarabunPSK" w:cs="TH SarabunPSK"/>
-                <w:sz w:val="32"/>
-                <w:szCs w:val="32"/>
-              </w:rPr>
-            </w:pPr>
-            <w:r>
-              <w:rPr>
-                <w:rFonts w:ascii="TH SarabunPSK" w:eastAsia="Times New Roman" w:hAnsi="TH SarabunPSK" w:cs="TH SarabunPSK" w:hint="cs"/>
-                <w:sz w:val="32"/>
-                <w:szCs w:val="32"/>
-                <w:cs/>
-              </w:rPr>
-              <w:t>... ต.ค. 65</w:t>
-            </w:r>
-          </w:p>
-        </w:tc>
-        <w:tc>
-          <w:tcPr>
-            <w:tcW w:w="1330" w:type="dxa"/>
-          </w:tcPr>
-          <w:p>
-            <w:pPr>
-              <w:jc w:val="center"/>
-            </w:pPr>
-            <w:r>
-              <w:rPr>
-                <w:rFonts w:ascii="TH SarabunPSK" w:eastAsia="Times New Roman" w:hAnsi="TH SarabunPSK" w:cs="TH SarabunPSK" w:hint="cs"/>
-                <w:sz w:val="32"/>
-                <w:szCs w:val="32"/>
-                <w:cs/>
-              </w:rPr>
-              <w:t>นวพรรษ</w:t>
-            </w:r>
           </w:p>
         </w:tc>
       </w:tr>
@@ -8146,7 +6347,7 @@
         </w:tc>
         <w:tc>
           <w:tcPr>
-            <w:tcW w:w="1148" w:type="dxa"/>
+            <w:tcW w:w="1202" w:type="dxa"/>
           </w:tcPr>
           <w:p>
             <w:pPr>
@@ -8170,7 +6371,7 @@
         </w:tc>
         <w:tc>
           <w:tcPr>
-            <w:tcW w:w="1330" w:type="dxa"/>
+            <w:tcW w:w="1276" w:type="dxa"/>
           </w:tcPr>
           <w:p>
             <w:pPr>
@@ -8493,7 +6694,7 @@
         </w:tc>
         <w:tc>
           <w:tcPr>
-            <w:tcW w:w="1148" w:type="dxa"/>
+            <w:tcW w:w="1202" w:type="dxa"/>
           </w:tcPr>
           <w:p>
             <w:pPr>
@@ -8518,7 +6719,7 @@
         </w:tc>
         <w:tc>
           <w:tcPr>
-            <w:tcW w:w="1330" w:type="dxa"/>
+            <w:tcW w:w="1276" w:type="dxa"/>
           </w:tcPr>
           <w:p>
             <w:pPr>
@@ -8842,7 +7043,7 @@
         </w:tc>
         <w:tc>
           <w:tcPr>
-            <w:tcW w:w="1148" w:type="dxa"/>
+            <w:tcW w:w="1202" w:type="dxa"/>
           </w:tcPr>
           <w:p>
             <w:pPr>
@@ -8868,7 +7069,7 @@
         </w:tc>
         <w:tc>
           <w:tcPr>
-            <w:tcW w:w="1330" w:type="dxa"/>
+            <w:tcW w:w="1276" w:type="dxa"/>
           </w:tcPr>
           <w:p>
             <w:pPr>
@@ -9192,7 +7393,7 @@
         </w:tc>
         <w:tc>
           <w:tcPr>
-            <w:tcW w:w="1148" w:type="dxa"/>
+            <w:tcW w:w="1202" w:type="dxa"/>
           </w:tcPr>
           <w:p>
             <w:pPr>
@@ -9217,7 +7418,7 @@
         </w:tc>
         <w:tc>
           <w:tcPr>
-            <w:tcW w:w="1330" w:type="dxa"/>
+            <w:tcW w:w="1276" w:type="dxa"/>
           </w:tcPr>
           <w:p>
             <w:pPr>
@@ -9386,7 +7587,7 @@
         </w:tc>
         <w:tc>
           <w:tcPr>
-            <w:tcW w:w="1148" w:type="dxa"/>
+            <w:tcW w:w="1202" w:type="dxa"/>
             <w:vMerge w:val="restart"/>
             <w:vAlign w:val="center"/>
           </w:tcPr>
@@ -9417,7 +7618,7 @@
         </w:tc>
         <w:tc>
           <w:tcPr>
-            <w:tcW w:w="1330" w:type="dxa"/>
+            <w:tcW w:w="1276" w:type="dxa"/>
             <w:vMerge w:val="restart"/>
             <w:vAlign w:val="center"/>
           </w:tcPr>
@@ -9866,7 +8067,7 @@
         </w:tc>
         <w:tc>
           <w:tcPr>
-            <w:tcW w:w="1148" w:type="dxa"/>
+            <w:tcW w:w="1202" w:type="dxa"/>
             <w:vMerge/>
             <w:textDirection w:val="btLr"/>
           </w:tcPr>
@@ -9885,7 +8086,7 @@
         </w:tc>
         <w:tc>
           <w:tcPr>
-            <w:tcW w:w="1330" w:type="dxa"/>
+            <w:tcW w:w="1276" w:type="dxa"/>
             <w:vMerge/>
             <w:textDirection w:val="btLr"/>
           </w:tcPr>
@@ -10218,7 +8419,7 @@
         </w:tc>
         <w:tc>
           <w:tcPr>
-            <w:tcW w:w="1148" w:type="dxa"/>
+            <w:tcW w:w="1202" w:type="dxa"/>
           </w:tcPr>
           <w:p>
             <w:pPr>
@@ -10243,7 +8444,7 @@
         </w:tc>
         <w:tc>
           <w:tcPr>
-            <w:tcW w:w="1330" w:type="dxa"/>
+            <w:tcW w:w="1276" w:type="dxa"/>
           </w:tcPr>
           <w:p>
             <w:pPr>
@@ -11452,6 +9653,7 @@
           <w:szCs w:val="32"/>
           <w:cs/>
         </w:rPr>
+        <w:lastRenderedPageBreak/>
         <w:t xml:space="preserve">  </w:t>
       </w:r>
       <w:r>
@@ -12961,7 +11163,6 @@
         </w:rPr>
         <w:t xml:space="preserve">    </w:t>
       </w:r>
-      <w:proofErr w:type="spellStart"/>
       <w:r>
         <w:rPr>
           <w:rFonts w:ascii="TH Sarabun New" w:eastAsia="Sarabun" w:hAnsi="TH Sarabun New" w:cs="TH Sarabun New"/>
@@ -12971,7 +11172,6 @@
         </w:rPr>
         <w:t>ข้าพเจ้า</w:t>
       </w:r>
-      <w:proofErr w:type="spellEnd"/>
       <w:r>
         <w:rPr>
           <w:rFonts w:ascii="TH Sarabun New" w:eastAsia="Sarabun" w:hAnsi="TH Sarabun New" w:cs="TH Sarabun New" w:hint="cs"/>
@@ -12998,9 +11198,18 @@
           <w:sz w:val="32"/>
           <w:szCs w:val="32"/>
         </w:rPr>
-        <w:t xml:space="preserve"> </w:t>
-      </w:r>
-      <w:proofErr w:type="spellStart"/>
+        <w:t xml:space="preserve"> หน่วยงาน</w:t>
+      </w:r>
+      <w:r>
+        <w:rPr>
+          <w:rFonts w:ascii="TH Sarabun New" w:eastAsia="Sarabun" w:hAnsi="TH Sarabun New" w:cs="TH Sarabun New" w:hint="cs"/>
+          <w:color w:val="000000"/>
+          <w:sz w:val="32"/>
+          <w:szCs w:val="32"/>
+          <w:cs/>
+        </w:rPr>
+        <w:t xml:space="preserve"> วิทยาลัยเทคโนโลยีอุตสาหกรรม</w:t>
+      </w:r>
       <w:r>
         <w:rPr>
           <w:rFonts w:ascii="TH Sarabun New" w:eastAsia="Sarabun" w:hAnsi="TH Sarabun New" w:cs="TH Sarabun New"/>
@@ -13008,18 +11217,16 @@
           <w:sz w:val="32"/>
           <w:szCs w:val="32"/>
         </w:rPr>
-        <w:t>หน่วยงาน</w:t>
-      </w:r>
-      <w:proofErr w:type="spellEnd"/>
+        <w:t xml:space="preserve"> โทรศัพท์ </w:t>
+      </w:r>
       <w:r>
         <w:rPr>
           <w:rFonts w:ascii="TH Sarabun New" w:eastAsia="Sarabun" w:hAnsi="TH Sarabun New" w:cs="TH Sarabun New" w:hint="cs"/>
-          <w:color w:val="000000"/>
-          <w:sz w:val="32"/>
-          <w:szCs w:val="32"/>
-          <w:cs/>
-        </w:rPr>
-        <w:t xml:space="preserve"> วิทยาลัยเทคโนโลยีอุตสาหกรรม</w:t>
+          <w:sz w:val="32"/>
+          <w:szCs w:val="32"/>
+          <w:cs/>
+        </w:rPr>
+        <w:t>091-436-6291</w:t>
       </w:r>
       <w:r>
         <w:rPr>
@@ -13028,68 +11235,8 @@
           <w:sz w:val="32"/>
           <w:szCs w:val="32"/>
         </w:rPr>
-        <w:t xml:space="preserve"> </w:t>
-      </w:r>
-      <w:proofErr w:type="spellStart"/>
-      <w:r>
-        <w:rPr>
-          <w:rFonts w:ascii="TH Sarabun New" w:eastAsia="Sarabun" w:hAnsi="TH Sarabun New" w:cs="TH Sarabun New"/>
-          <w:color w:val="000000"/>
-          <w:sz w:val="32"/>
-          <w:szCs w:val="32"/>
-        </w:rPr>
-        <w:t>โทรศัพท์</w:t>
-      </w:r>
-      <w:proofErr w:type="spellEnd"/>
-      <w:r>
-        <w:rPr>
-          <w:rFonts w:ascii="TH Sarabun New" w:eastAsia="Sarabun" w:hAnsi="TH Sarabun New" w:cs="TH Sarabun New"/>
-          <w:color w:val="000000"/>
-          <w:sz w:val="32"/>
-          <w:szCs w:val="32"/>
-        </w:rPr>
-        <w:t xml:space="preserve"> </w:t>
-      </w:r>
-      <w:r>
-        <w:rPr>
-          <w:rFonts w:ascii="TH Sarabun New" w:eastAsia="Sarabun" w:hAnsi="TH Sarabun New" w:cs="TH Sarabun New" w:hint="cs"/>
-          <w:sz w:val="32"/>
-          <w:szCs w:val="32"/>
-          <w:cs/>
-        </w:rPr>
-        <w:t>091-436-6291</w:t>
-      </w:r>
-      <w:proofErr w:type="spellStart"/>
-      <w:r>
-        <w:rPr>
-          <w:rFonts w:ascii="TH Sarabun New" w:eastAsia="Sarabun" w:hAnsi="TH Sarabun New" w:cs="TH Sarabun New"/>
-          <w:color w:val="000000"/>
-          <w:sz w:val="32"/>
-          <w:szCs w:val="32"/>
-        </w:rPr>
-        <w:t>อาจารย์ที่ปรึกษา</w:t>
-      </w:r>
-      <w:proofErr w:type="spellEnd"/>
-      <w:r>
-        <w:rPr>
-          <w:rFonts w:ascii="TH Sarabun New" w:eastAsia="Sarabun" w:hAnsi="TH Sarabun New" w:cs="TH Sarabun New"/>
-          <w:color w:val="000000"/>
-          <w:sz w:val="32"/>
-          <w:szCs w:val="32"/>
-        </w:rPr>
-        <w:t xml:space="preserve"> </w:t>
-      </w:r>
-      <w:proofErr w:type="spellStart"/>
-      <w:r>
-        <w:rPr>
-          <w:rFonts w:ascii="TH Sarabun New" w:eastAsia="Sarabun" w:hAnsi="TH Sarabun New" w:cs="TH Sarabun New"/>
-          <w:color w:val="000000"/>
-          <w:sz w:val="32"/>
-          <w:szCs w:val="32"/>
-        </w:rPr>
-        <w:t>ได้รับทราบการจัดกิจกรรมในครั้งนี้</w:t>
-      </w:r>
-      <w:proofErr w:type="spellEnd"/>
+        <w:t>อาจารย์ที่ปรึกษา ได้รับทราบการจัดกิจกรรมในครั้งนี้</w:t>
+      </w:r>
     </w:p>
     <w:p>
       <w:pPr>
@@ -13125,7 +11272,6 @@
           <w:szCs w:val="32"/>
         </w:rPr>
       </w:pPr>
-      <w:proofErr w:type="spellStart"/>
       <w:r>
         <w:rPr>
           <w:rFonts w:ascii="TH Sarabun New" w:eastAsia="Sarabun" w:hAnsi="TH Sarabun New" w:cs="TH Sarabun New"/>
@@ -13136,7 +11282,6 @@
         </w:rPr>
         <w:t>ลงชื่อ</w:t>
       </w:r>
-      <w:proofErr w:type="spellEnd"/>
       <w:r>
         <w:rPr>
           <w:rFonts w:ascii="TH Sarabun New" w:eastAsia="Sarabun" w:hAnsi="TH Sarabun New" w:cs="TH Sarabun New"/>
@@ -13367,7 +11512,6 @@
         <w:tab/>
         <w:t xml:space="preserve">           </w:t>
       </w:r>
-      <w:proofErr w:type="spellStart"/>
       <w:r>
         <w:rPr>
           <w:rFonts w:ascii="TH Sarabun New" w:eastAsia="Sarabun" w:hAnsi="TH Sarabun New" w:cs="TH Sarabun New"/>
@@ -13377,7 +11521,6 @@
         </w:rPr>
         <w:t>อาจารย์ที่ปรึกษาสภานักศึกษา</w:t>
       </w:r>
-      <w:proofErr w:type="spellEnd"/>
     </w:p>
     <w:p>
       <w:pPr>
@@ -14152,7 +12295,7 @@
   <w:style w:type="paragraph" w:default="1" w:styleId="Normal">
     <w:name w:val="Normal"/>
     <w:qFormat/>
-    <w:rsid w:val="00397B97"/>
+    <w:rsid w:val="00B84BC7"/>
     <w:pPr>
       <w:jc w:val="left"/>
     </w:pPr>

</xml_diff>